<commit_message>
Query Procedimientos Almacenados DAO
</commit_message>
<xml_diff>
--- a/Doc_SistemaDeBiblioteca.docx
+++ b/Doc_SistemaDeBiblioteca.docx
@@ -4,6 +4,230 @@
   <w:body>
     <w:p>
       <w:pPr>
+        <w:jc w:val="center"/>
+        <w:rPr>
+          <w:rFonts w:ascii="Bahnschrift" w:hAnsi="Bahnschrift"/>
+          <w:b/>
+          <w:bCs/>
+          <w:sz w:val="52"/>
+          <w:szCs w:val="52"/>
+          <w:lang w:val="es-ES"/>
+        </w:rPr>
+      </w:pPr>
+      <w:r>
+        <w:rPr>
+          <w:rFonts w:ascii="Bahnschrift" w:hAnsi="Bahnschrift"/>
+          <w:b/>
+          <w:bCs/>
+          <w:noProof/>
+          <w:sz w:val="52"/>
+          <w:szCs w:val="52"/>
+        </w:rPr>
+        <w:drawing>
+          <wp:anchor distT="0" distB="0" distL="114300" distR="114300" simplePos="0" relativeHeight="251660288" behindDoc="1" locked="0" layoutInCell="1" allowOverlap="1" wp14:anchorId="78340684" wp14:editId="7EEAFD58">
+            <wp:simplePos x="0" y="0"/>
+            <wp:positionH relativeFrom="margin">
+              <wp:align>center</wp:align>
+            </wp:positionH>
+            <wp:positionV relativeFrom="paragraph">
+              <wp:posOffset>1351915</wp:posOffset>
+            </wp:positionV>
+            <wp:extent cx="5417820" cy="2233295"/>
+            <wp:effectExtent l="0" t="0" r="0" b="0"/>
+            <wp:wrapTight wrapText="bothSides">
+              <wp:wrapPolygon edited="0">
+                <wp:start x="0" y="0"/>
+                <wp:lineTo x="0" y="21373"/>
+                <wp:lineTo x="21494" y="21373"/>
+                <wp:lineTo x="21494" y="0"/>
+                <wp:lineTo x="0" y="0"/>
+              </wp:wrapPolygon>
+            </wp:wrapTight>
+            <wp:docPr id="1717956036" name="Imagen 1" descr="Logotipo, Icono&#10;&#10;El contenido generado por IA puede ser incorrecto."/>
+            <wp:cNvGraphicFramePr>
+              <a:graphicFrameLocks xmlns:a="http://schemas.openxmlformats.org/drawingml/2006/main" noChangeAspect="1"/>
+            </wp:cNvGraphicFramePr>
+            <a:graphic xmlns:a="http://schemas.openxmlformats.org/drawingml/2006/main">
+              <a:graphicData uri="http://schemas.openxmlformats.org/drawingml/2006/picture">
+                <pic:pic xmlns:pic="http://schemas.openxmlformats.org/drawingml/2006/picture">
+                  <pic:nvPicPr>
+                    <pic:cNvPr id="1717956036" name="Imagen 1" descr="Logotipo, Icono&#10;&#10;El contenido generado por IA puede ser incorrecto."/>
+                    <pic:cNvPicPr/>
+                  </pic:nvPicPr>
+                  <pic:blipFill rotWithShape="1">
+                    <a:blip r:embed="rId5">
+                      <a:extLst>
+                        <a:ext uri="{28A0092B-C50C-407E-A947-70E740481C1C}">
+                          <a14:useLocalDpi xmlns:a14="http://schemas.microsoft.com/office/drawing/2010/main" val="0"/>
+                        </a:ext>
+                      </a:extLst>
+                    </a:blip>
+                    <a:srcRect l="5978" t="15149" r="10775"/>
+                    <a:stretch/>
+                  </pic:blipFill>
+                  <pic:spPr bwMode="auto">
+                    <a:xfrm>
+                      <a:off x="0" y="0"/>
+                      <a:ext cx="5417820" cy="2233295"/>
+                    </a:xfrm>
+                    <a:prstGeom prst="rect">
+                      <a:avLst/>
+                    </a:prstGeom>
+                    <a:ln>
+                      <a:noFill/>
+                    </a:ln>
+                    <a:extLst>
+                      <a:ext uri="{53640926-AAD7-44D8-BBD7-CCE9431645EC}">
+                        <a14:shadowObscured xmlns:a14="http://schemas.microsoft.com/office/drawing/2010/main"/>
+                      </a:ext>
+                    </a:extLst>
+                  </pic:spPr>
+                </pic:pic>
+              </a:graphicData>
+            </a:graphic>
+            <wp14:sizeRelH relativeFrom="margin">
+              <wp14:pctWidth>0</wp14:pctWidth>
+            </wp14:sizeRelH>
+            <wp14:sizeRelV relativeFrom="margin">
+              <wp14:pctHeight>0</wp14:pctHeight>
+            </wp14:sizeRelV>
+          </wp:anchor>
+        </w:drawing>
+      </w:r>
+      <w:r>
+        <w:rPr>
+          <w:rFonts w:ascii="Bahnschrift" w:hAnsi="Bahnschrift"/>
+          <w:b/>
+          <w:bCs/>
+          <w:sz w:val="52"/>
+          <w:szCs w:val="52"/>
+          <w:lang w:val="es-ES"/>
+        </w:rPr>
+        <w:t xml:space="preserve">Documentación de Levantamiento de sistema </w:t>
+      </w:r>
+      <w:r>
+        <w:rPr>
+          <w:rFonts w:ascii="Bahnschrift" w:hAnsi="Bahnschrift"/>
+          <w:b/>
+          <w:bCs/>
+          <w:sz w:val="52"/>
+          <w:szCs w:val="52"/>
+          <w:lang w:val="es-ES"/>
+        </w:rPr>
+        <w:t>(</w:t>
+      </w:r>
+      <w:r>
+        <w:rPr>
+          <w:rFonts w:ascii="Bahnschrift" w:hAnsi="Bahnschrift"/>
+          <w:b/>
+          <w:bCs/>
+          <w:sz w:val="52"/>
+          <w:szCs w:val="52"/>
+          <w:lang w:val="es-ES"/>
+        </w:rPr>
+        <w:t>Gestión de Biblioteca</w:t>
+      </w:r>
+      <w:r>
+        <w:rPr>
+          <w:rFonts w:ascii="Bahnschrift" w:hAnsi="Bahnschrift"/>
+          <w:b/>
+          <w:bCs/>
+          <w:sz w:val="52"/>
+          <w:szCs w:val="52"/>
+          <w:lang w:val="es-ES"/>
+        </w:rPr>
+        <w:t>)</w:t>
+      </w:r>
+    </w:p>
+    <w:p>
+      <w:pPr>
+        <w:jc w:val="center"/>
+        <w:rPr>
+          <w:rFonts w:ascii="Bahnschrift" w:hAnsi="Bahnschrift"/>
+          <w:b/>
+          <w:bCs/>
+          <w:sz w:val="52"/>
+          <w:szCs w:val="52"/>
+          <w:lang w:val="es-ES"/>
+        </w:rPr>
+      </w:pPr>
+    </w:p>
+    <w:p>
+      <w:pPr>
+        <w:rPr>
+          <w:b/>
+          <w:bCs/>
+          <w:sz w:val="40"/>
+          <w:szCs w:val="40"/>
+          <w:lang w:val="es-ES"/>
+        </w:rPr>
+      </w:pPr>
+      <w:r>
+        <w:rPr>
+          <w:b/>
+          <w:bCs/>
+          <w:sz w:val="40"/>
+          <w:szCs w:val="40"/>
+          <w:lang w:val="es-ES"/>
+        </w:rPr>
+        <w:t>Elaborado Por:</w:t>
+      </w:r>
+    </w:p>
+    <w:p>
+      <w:pPr>
+        <w:rPr>
+          <w:b/>
+          <w:bCs/>
+          <w:sz w:val="40"/>
+          <w:szCs w:val="40"/>
+        </w:rPr>
+      </w:pPr>
+      <w:r>
+        <w:rPr>
+          <w:b/>
+          <w:bCs/>
+          <w:noProof/>
+          <w:sz w:val="40"/>
+          <w:szCs w:val="40"/>
+        </w:rPr>
+        <w:drawing>
+          <wp:inline distT="0" distB="0" distL="0" distR="0" wp14:anchorId="180621DE" wp14:editId="3E4DEFBB">
+            <wp:extent cx="5250180" cy="2164080"/>
+            <wp:effectExtent l="0" t="0" r="26670" b="7620"/>
+            <wp:docPr id="1769557004" name="Diagrama 2"/>
+            <wp:cNvGraphicFramePr/>
+            <a:graphic xmlns:a="http://schemas.openxmlformats.org/drawingml/2006/main">
+              <a:graphicData uri="http://schemas.openxmlformats.org/drawingml/2006/diagram">
+                <dgm:relIds xmlns:dgm="http://schemas.openxmlformats.org/drawingml/2006/diagram" xmlns:r="http://schemas.openxmlformats.org/officeDocument/2006/relationships" r:dm="rId6" r:lo="rId7" r:qs="rId8" r:cs="rId9"/>
+              </a:graphicData>
+            </a:graphic>
+          </wp:inline>
+        </w:drawing>
+      </w:r>
+    </w:p>
+    <w:p>
+      <w:pPr>
+        <w:rPr>
+          <w:b/>
+          <w:bCs/>
+          <w:sz w:val="40"/>
+          <w:szCs w:val="40"/>
+          <w:lang w:val="es-ES"/>
+        </w:rPr>
+      </w:pPr>
+      <w:r>
+        <w:rPr>
+          <w:b/>
+          <w:bCs/>
+          <w:sz w:val="40"/>
+          <w:szCs w:val="40"/>
+          <w:lang w:val="es-ES"/>
+        </w:rPr>
+        <w:t xml:space="preserve">Docente: Ing. Marvin Antonio Mejía Espinoza </w:t>
+      </w:r>
+    </w:p>
+    <w:p>
+      <w:pPr>
         <w:spacing w:line="360" w:lineRule="auto"/>
         <w:jc w:val="both"/>
         <w:rPr>
@@ -200,27 +424,7 @@
           <w:szCs w:val="24"/>
           <w:lang w:val="es-ES"/>
         </w:rPr>
-        <w:t xml:space="preserve">de igual forma se realizará análisis de los requerimientos basado en las entrevistas. Tomando como referencia el apartado anterior, </w:t>
-      </w:r>
-      <w:r>
-        <w:rPr>
-          <w:rFonts w:ascii="Arial Nova" w:hAnsi="Arial Nova" w:cs="Arial"/>
-          <w:color w:val="000000" w:themeColor="text1"/>
-          <w:sz w:val="24"/>
-          <w:szCs w:val="24"/>
-          <w:lang w:val="es-ES"/>
-        </w:rPr>
-        <w:t xml:space="preserve">tal como su nombre lo indica </w:t>
-      </w:r>
-      <w:r>
-        <w:rPr>
-          <w:rFonts w:ascii="Arial Nova" w:hAnsi="Arial Nova" w:cs="Arial"/>
-          <w:color w:val="000000" w:themeColor="text1"/>
-          <w:sz w:val="24"/>
-          <w:szCs w:val="24"/>
-          <w:lang w:val="es-ES"/>
-        </w:rPr>
-        <w:t xml:space="preserve">“Propuesta de Automatización” propondrá formas para automatizar los procesos repetitivos, pesados o molestosos para los encargados de la gestión de las bibliotecas, garantizando la eficiencia en los mismos y </w:t>
+        <w:t xml:space="preserve">de igual forma se realizará análisis de los requerimientos basado en las entrevistas. Tomando como referencia el apartado anterior, tal como su nombre lo indica “Propuesta de Automatización” propondrá formas para automatizar los procesos repetitivos, pesados o molestosos para los encargados de la gestión de las bibliotecas, garantizando la eficiencia en los mismos y </w:t>
       </w:r>
       <w:r>
         <w:rPr>
@@ -1964,7 +2168,37 @@
           <w:lang w:val="es-MX"/>
         </w:rPr>
         <w:lastRenderedPageBreak/>
-        <w:t>DIAGRAMA DE PROCESOS/FLUJO</w:t>
+        <w:t xml:space="preserve">DIAGRAMA DE </w:t>
+      </w:r>
+      <w:r>
+        <w:rPr>
+          <w:rFonts w:ascii="Arial Nova" w:hAnsi="Arial Nova" w:cs="Arial"/>
+          <w:b/>
+          <w:bCs/>
+          <w:color w:val="000000" w:themeColor="text1"/>
+          <w:lang w:val="es-MX"/>
+        </w:rPr>
+        <w:t xml:space="preserve">FLUJO </w:t>
+      </w:r>
+      <w:r>
+        <w:rPr>
+          <w:rFonts w:ascii="Arial Nova" w:hAnsi="Arial Nova" w:cs="Arial"/>
+          <w:b/>
+          <w:bCs/>
+          <w:color w:val="000000" w:themeColor="text1"/>
+          <w:lang w:val="es-MX"/>
+        </w:rPr>
+        <w:t xml:space="preserve">DE LOS </w:t>
+      </w:r>
+      <w:r>
+        <w:rPr>
+          <w:rFonts w:ascii="Arial Nova" w:hAnsi="Arial Nova" w:cs="Arial"/>
+          <w:b/>
+          <w:bCs/>
+          <w:color w:val="000000" w:themeColor="text1"/>
+          <w:lang w:val="es-MX"/>
+        </w:rPr>
+        <w:t>PROCESOS</w:t>
       </w:r>
     </w:p>
     <w:p>
@@ -2027,7 +2261,7 @@
                     <pic:cNvPicPr/>
                   </pic:nvPicPr>
                   <pic:blipFill>
-                    <a:blip r:embed="rId5">
+                    <a:blip r:embed="rId11">
                       <a:extLst>
                         <a:ext uri="{28A0092B-C50C-407E-A947-70E740481C1C}">
                           <a14:useLocalDpi xmlns:a14="http://schemas.microsoft.com/office/drawing/2010/main" val="0"/>
@@ -2056,13 +2290,6 @@
     </w:p>
     <w:p>
       <w:pPr>
-        <w:rPr>
-          <w:lang w:val="es-MX"/>
-        </w:rPr>
-      </w:pPr>
-    </w:p>
-    <w:p>
-      <w:pPr>
         <w:pStyle w:val="Ttulo2"/>
         <w:spacing w:line="360" w:lineRule="auto"/>
         <w:jc w:val="both"/>
@@ -2078,12 +2305,173 @@
           <w:color w:val="000000" w:themeColor="text1"/>
           <w:lang w:val="es-MX"/>
         </w:rPr>
+        <w:lastRenderedPageBreak/>
         <w:t>Micro Procesos</w:t>
       </w:r>
     </w:p>
     <w:p>
       <w:pPr>
-        <w:ind w:left="-851"/>
+        <w:rPr>
+          <w:lang w:val="es-MX"/>
+        </w:rPr>
+      </w:pPr>
+      <w:r>
+        <w:rPr>
+          <w:lang w:val="es-MX"/>
+        </w:rPr>
+        <w:t>Registro, Actualización y Eliminación de Autores</w:t>
+      </w:r>
+    </w:p>
+    <w:p>
+      <w:pPr>
+        <w:rPr>
+          <w:lang w:val="es-MX"/>
+        </w:rPr>
+      </w:pPr>
+      <w:r>
+        <w:rPr>
+          <w:noProof/>
+          <w:lang w:val="es-MX"/>
+        </w:rPr>
+        <w:drawing>
+          <wp:inline distT="0" distB="0" distL="0" distR="0" wp14:anchorId="507C4C63" wp14:editId="7E5C3E50">
+            <wp:extent cx="1442032" cy="6371015"/>
+            <wp:effectExtent l="0" t="0" r="6350" b="0"/>
+            <wp:docPr id="2" name="Imagen 2"/>
+            <wp:cNvGraphicFramePr>
+              <a:graphicFrameLocks xmlns:a="http://schemas.openxmlformats.org/drawingml/2006/main" noChangeAspect="1"/>
+            </wp:cNvGraphicFramePr>
+            <a:graphic xmlns:a="http://schemas.openxmlformats.org/drawingml/2006/main">
+              <a:graphicData uri="http://schemas.openxmlformats.org/drawingml/2006/picture">
+                <pic:pic xmlns:pic="http://schemas.openxmlformats.org/drawingml/2006/picture">
+                  <pic:nvPicPr>
+                    <pic:cNvPr id="2" name="Imagen 2"/>
+                    <pic:cNvPicPr/>
+                  </pic:nvPicPr>
+                  <pic:blipFill>
+                    <a:blip r:embed="rId12">
+                      <a:extLst>
+                        <a:ext uri="{28A0092B-C50C-407E-A947-70E740481C1C}">
+                          <a14:useLocalDpi xmlns:a14="http://schemas.microsoft.com/office/drawing/2010/main" val="0"/>
+                        </a:ext>
+                      </a:extLst>
+                    </a:blip>
+                    <a:stretch>
+                      <a:fillRect/>
+                    </a:stretch>
+                  </pic:blipFill>
+                  <pic:spPr>
+                    <a:xfrm>
+                      <a:off x="0" y="0"/>
+                      <a:ext cx="1455647" cy="6431169"/>
+                    </a:xfrm>
+                    <a:prstGeom prst="rect">
+                      <a:avLst/>
+                    </a:prstGeom>
+                  </pic:spPr>
+                </pic:pic>
+              </a:graphicData>
+            </a:graphic>
+          </wp:inline>
+        </w:drawing>
+      </w:r>
+      <w:r>
+        <w:rPr>
+          <w:noProof/>
+          <w:lang w:val="es-MX"/>
+        </w:rPr>
+        <w:drawing>
+          <wp:inline distT="0" distB="0" distL="0" distR="0" wp14:anchorId="10337DC5" wp14:editId="13D8C723">
+            <wp:extent cx="3538847" cy="6357396"/>
+            <wp:effectExtent l="0" t="0" r="5080" b="5715"/>
+            <wp:docPr id="6" name="Imagen 6"/>
+            <wp:cNvGraphicFramePr>
+              <a:graphicFrameLocks xmlns:a="http://schemas.openxmlformats.org/drawingml/2006/main" noChangeAspect="1"/>
+            </wp:cNvGraphicFramePr>
+            <a:graphic xmlns:a="http://schemas.openxmlformats.org/drawingml/2006/main">
+              <a:graphicData uri="http://schemas.openxmlformats.org/drawingml/2006/picture">
+                <pic:pic xmlns:pic="http://schemas.openxmlformats.org/drawingml/2006/picture">
+                  <pic:nvPicPr>
+                    <pic:cNvPr id="6" name="Imagen 6"/>
+                    <pic:cNvPicPr/>
+                  </pic:nvPicPr>
+                  <pic:blipFill>
+                    <a:blip r:embed="rId13">
+                      <a:extLst>
+                        <a:ext uri="{28A0092B-C50C-407E-A947-70E740481C1C}">
+                          <a14:useLocalDpi xmlns:a14="http://schemas.microsoft.com/office/drawing/2010/main" val="0"/>
+                        </a:ext>
+                      </a:extLst>
+                    </a:blip>
+                    <a:stretch>
+                      <a:fillRect/>
+                    </a:stretch>
+                  </pic:blipFill>
+                  <pic:spPr>
+                    <a:xfrm>
+                      <a:off x="0" y="0"/>
+                      <a:ext cx="3560194" cy="6395745"/>
+                    </a:xfrm>
+                    <a:prstGeom prst="rect">
+                      <a:avLst/>
+                    </a:prstGeom>
+                  </pic:spPr>
+                </pic:pic>
+              </a:graphicData>
+            </a:graphic>
+          </wp:inline>
+        </w:drawing>
+      </w:r>
+      <w:r>
+        <w:rPr>
+          <w:noProof/>
+          <w:lang w:val="es-MX"/>
+        </w:rPr>
+        <w:drawing>
+          <wp:inline distT="0" distB="0" distL="0" distR="0" wp14:anchorId="7AB1083E" wp14:editId="6CC3B271">
+            <wp:extent cx="1354455" cy="6377600"/>
+            <wp:effectExtent l="0" t="0" r="0" b="4445"/>
+            <wp:docPr id="7" name="Imagen 7"/>
+            <wp:cNvGraphicFramePr>
+              <a:graphicFrameLocks xmlns:a="http://schemas.openxmlformats.org/drawingml/2006/main" noChangeAspect="1"/>
+            </wp:cNvGraphicFramePr>
+            <a:graphic xmlns:a="http://schemas.openxmlformats.org/drawingml/2006/main">
+              <a:graphicData uri="http://schemas.openxmlformats.org/drawingml/2006/picture">
+                <pic:pic xmlns:pic="http://schemas.openxmlformats.org/drawingml/2006/picture">
+                  <pic:nvPicPr>
+                    <pic:cNvPr id="7" name="Imagen 7"/>
+                    <pic:cNvPicPr/>
+                  </pic:nvPicPr>
+                  <pic:blipFill>
+                    <a:blip r:embed="rId14">
+                      <a:extLst>
+                        <a:ext uri="{28A0092B-C50C-407E-A947-70E740481C1C}">
+                          <a14:useLocalDpi xmlns:a14="http://schemas.microsoft.com/office/drawing/2010/main" val="0"/>
+                        </a:ext>
+                      </a:extLst>
+                    </a:blip>
+                    <a:stretch>
+                      <a:fillRect/>
+                    </a:stretch>
+                  </pic:blipFill>
+                  <pic:spPr>
+                    <a:xfrm>
+                      <a:off x="0" y="0"/>
+                      <a:ext cx="1357006" cy="6389611"/>
+                    </a:xfrm>
+                    <a:prstGeom prst="rect">
+                      <a:avLst/>
+                    </a:prstGeom>
+                  </pic:spPr>
+                </pic:pic>
+              </a:graphicData>
+            </a:graphic>
+          </wp:inline>
+        </w:drawing>
+      </w:r>
+    </w:p>
+    <w:p>
+      <w:pPr>
         <w:rPr>
           <w:rFonts w:ascii="Arial Nova" w:eastAsiaTheme="majorEastAsia" w:hAnsi="Arial Nova" w:cs="Arial"/>
           <w:color w:val="000000" w:themeColor="text1"/>
@@ -2179,7 +2567,21 @@
           <w:rFonts w:ascii="Arial Nova" w:hAnsi="Arial Nova" w:cs="Arial"/>
           <w:lang w:val="es-MX"/>
         </w:rPr>
-        <w:t>En este diagrama, las tablas se han clasificado en dos categorías:</w:t>
+        <w:t xml:space="preserve">En este diagrama, las tablas se han clasificado en </w:t>
+      </w:r>
+      <w:r>
+        <w:rPr>
+          <w:rFonts w:ascii="Arial Nova" w:hAnsi="Arial Nova" w:cs="Arial"/>
+          <w:lang w:val="es-MX"/>
+        </w:rPr>
+        <w:t>tres</w:t>
+      </w:r>
+      <w:r>
+        <w:rPr>
+          <w:rFonts w:ascii="Arial Nova" w:hAnsi="Arial Nova" w:cs="Arial"/>
+          <w:lang w:val="es-MX"/>
+        </w:rPr>
+        <w:t xml:space="preserve"> categorías:</w:t>
       </w:r>
     </w:p>
     <w:p>
@@ -2234,7 +2636,14 @@
           <w:bCs/>
           <w:lang w:val="es-MX"/>
         </w:rPr>
-        <w:t>Tablas</w:t>
+        <w:t>Tablas Intermedias</w:t>
+      </w:r>
+      <w:r>
+        <w:rPr>
+          <w:rFonts w:ascii="Arial Nova" w:hAnsi="Arial Nova" w:cs="Arial"/>
+          <w:lang w:val="es-MX"/>
+        </w:rPr>
+        <w:t>:</w:t>
       </w:r>
       <w:r>
         <w:rPr>
@@ -2243,6 +2652,28 @@
         </w:rPr>
         <w:t xml:space="preserve"> </w:t>
       </w:r>
+      <w:r>
+        <w:rPr>
+          <w:rFonts w:ascii="Arial Nova" w:hAnsi="Arial Nova" w:cs="Arial"/>
+          <w:lang w:val="es-MX"/>
+        </w:rPr>
+        <w:t>Sirven de contenedor para los diferentes datos que puede tener un mismo registro. Se representan en color verde.</w:t>
+      </w:r>
+    </w:p>
+    <w:p>
+      <w:pPr>
+        <w:numPr>
+          <w:ilvl w:val="0"/>
+          <w:numId w:val="12"/>
+        </w:numPr>
+        <w:spacing w:before="100" w:beforeAutospacing="1" w:after="120" w:line="360" w:lineRule="auto"/>
+        <w:ind w:left="714" w:hanging="357"/>
+        <w:jc w:val="both"/>
+        <w:rPr>
+          <w:rFonts w:ascii="Arial Nova" w:hAnsi="Arial Nova" w:cs="Arial"/>
+          <w:lang w:val="es-MX"/>
+        </w:rPr>
+      </w:pPr>
       <w:r>
         <w:rPr>
           <w:rFonts w:ascii="Arial Nova" w:hAnsi="Arial Nova" w:cs="Arial"/>
@@ -2250,42 +2681,15 @@
           <w:bCs/>
           <w:lang w:val="es-MX"/>
         </w:rPr>
-        <w:t>funcionales</w:t>
-      </w:r>
-      <w:r>
-        <w:rPr>
-          <w:rFonts w:ascii="Arial Nova" w:hAnsi="Arial Nova" w:cs="Arial"/>
-          <w:lang w:val="es-MX"/>
-        </w:rPr>
-        <w:t>: Manejan un mayor volumen de datos y suelen tener una o más referencias a tablas catálogo o a otras tablas funcionales. Se representan en color rojo.</w:t>
-      </w:r>
-    </w:p>
-    <w:p>
-      <w:pPr>
-        <w:spacing w:before="100" w:beforeAutospacing="1" w:after="100" w:afterAutospacing="1" w:line="360" w:lineRule="auto"/>
-        <w:jc w:val="both"/>
-        <w:rPr>
-          <w:rFonts w:ascii="Arial Nova" w:hAnsi="Arial Nova" w:cs="Arial"/>
-          <w:lang w:val="es-MX"/>
-        </w:rPr>
-      </w:pPr>
-      <w:r>
-        <w:rPr>
-          <w:rFonts w:ascii="Arial Nova" w:hAnsi="Arial Nova" w:cs="Arial"/>
-          <w:lang w:val="es-MX"/>
-        </w:rPr>
-        <w:t>Entre las principales tablas de la base de datos se encuentran:</w:t>
-      </w:r>
-    </w:p>
-    <w:p>
-      <w:pPr>
-        <w:spacing w:line="360" w:lineRule="auto"/>
-        <w:jc w:val="both"/>
-        <w:rPr>
-          <w:rFonts w:ascii="Arial Nova" w:hAnsi="Arial Nova" w:cs="Arial"/>
-          <w:lang w:val="es-MX"/>
-        </w:rPr>
-      </w:pPr>
+        <w:t>Tablas</w:t>
+      </w:r>
+      <w:r>
+        <w:rPr>
+          <w:rFonts w:ascii="Arial Nova" w:hAnsi="Arial Nova" w:cs="Arial"/>
+          <w:lang w:val="es-MX"/>
+        </w:rPr>
+        <w:t xml:space="preserve"> </w:t>
+      </w:r>
       <w:r>
         <w:rPr>
           <w:rFonts w:ascii="Arial Nova" w:hAnsi="Arial Nova" w:cs="Arial"/>
@@ -2293,19 +2697,36 @@
           <w:bCs/>
           <w:lang w:val="es-MX"/>
         </w:rPr>
-        <w:t>IngresoLibros</w:t>
-      </w:r>
-      <w:r>
-        <w:rPr>
-          <w:rFonts w:ascii="Arial Nova" w:hAnsi="Arial Nova" w:cs="Arial"/>
-          <w:lang w:val="es-MX"/>
-        </w:rPr>
-        <w:t>: Almacena los datos necesarios para el registro de nuevos libros en el sistema, tomando como referencia el catálogo de libros existente.</w:t>
-      </w:r>
-    </w:p>
-    <w:p>
-      <w:pPr>
-        <w:spacing w:line="360" w:lineRule="auto"/>
+        <w:t>funcionales</w:t>
+      </w:r>
+      <w:r>
+        <w:rPr>
+          <w:rFonts w:ascii="Arial Nova" w:hAnsi="Arial Nova" w:cs="Arial"/>
+          <w:lang w:val="es-MX"/>
+        </w:rPr>
+        <w:t>: Manejan un mayor volumen de datos y suelen tener una o más referencias a tablas catálogo o a otras tablas funcionales. Se representan en color rojo.</w:t>
+      </w:r>
+    </w:p>
+    <w:p>
+      <w:pPr>
+        <w:spacing w:before="100" w:beforeAutospacing="1" w:after="100" w:afterAutospacing="1" w:line="360" w:lineRule="auto"/>
+        <w:jc w:val="both"/>
+        <w:rPr>
+          <w:rFonts w:ascii="Arial Nova" w:hAnsi="Arial Nova" w:cs="Arial"/>
+          <w:lang w:val="es-MX"/>
+        </w:rPr>
+      </w:pPr>
+      <w:r>
+        <w:rPr>
+          <w:rFonts w:ascii="Arial Nova" w:hAnsi="Arial Nova" w:cs="Arial"/>
+          <w:lang w:val="es-MX"/>
+        </w:rPr>
+        <w:t>Entre las principales tablas de la base de datos se encuentran:</w:t>
+      </w:r>
+    </w:p>
+    <w:p>
+      <w:pPr>
+        <w:spacing w:before="100" w:beforeAutospacing="1" w:after="100" w:afterAutospacing="1" w:line="360" w:lineRule="auto"/>
         <w:jc w:val="both"/>
         <w:rPr>
           <w:rFonts w:ascii="Arial Nova" w:hAnsi="Arial Nova" w:cs="Arial"/>
@@ -2319,15 +2740,199 @@
           <w:bCs/>
           <w:lang w:val="es-MX"/>
         </w:rPr>
-        <w:t>SalidaLibros</w:t>
-      </w:r>
-      <w:r>
-        <w:rPr>
-          <w:rFonts w:ascii="Arial Nova" w:hAnsi="Arial Nova" w:cs="Arial"/>
-          <w:lang w:val="es-MX"/>
-        </w:rPr>
-        <w:t>: Gestiona la salida de libros que han sido deteriorados, perdidos o dañados. Su principal referencia es el Almacén de Libros de la biblioteca, asegurando un control adecuado sobre la eliminación de ejemplares.</w:t>
-      </w:r>
+        <w:t>AlmacenLibros</w:t>
+      </w:r>
+      <w:r>
+        <w:rPr>
+          <w:rFonts w:ascii="Arial Nova" w:hAnsi="Arial Nova" w:cs="Arial"/>
+          <w:lang w:val="es-MX"/>
+        </w:rPr>
+        <w:t xml:space="preserve">: </w:t>
+      </w:r>
+      <w:r>
+        <w:rPr>
+          <w:rFonts w:ascii="Arial Nova" w:hAnsi="Arial Nova" w:cs="Arial"/>
+          <w:lang w:val="es-MX"/>
+        </w:rPr>
+        <w:t>Posee un registro por cada libro dentro del catalogo de libros y también por cada sucursal existente que maneje la organización. Tiene dos campos llamados “</w:t>
+      </w:r>
+      <w:proofErr w:type="spellStart"/>
+      <w:r>
+        <w:rPr>
+          <w:rFonts w:ascii="Arial Nova" w:hAnsi="Arial Nova" w:cs="Arial"/>
+          <w:lang w:val="es-MX"/>
+        </w:rPr>
+        <w:t>StockTotal</w:t>
+      </w:r>
+      <w:proofErr w:type="spellEnd"/>
+      <w:r>
+        <w:rPr>
+          <w:rFonts w:ascii="Arial Nova" w:hAnsi="Arial Nova" w:cs="Arial"/>
+          <w:lang w:val="es-MX"/>
+        </w:rPr>
+        <w:t>” en el cual se va a guardar la cantidad total cuantificable de un libro por sucursal</w:t>
+      </w:r>
+      <w:r>
+        <w:rPr>
+          <w:rFonts w:ascii="Arial Nova" w:hAnsi="Arial Nova" w:cs="Arial"/>
+          <w:lang w:val="es-MX"/>
+        </w:rPr>
+        <w:t>, además este campo va a aumentar o decrementar únicamente con el Ingreso y Salida de Libros</w:t>
+      </w:r>
+      <w:r>
+        <w:rPr>
+          <w:rFonts w:ascii="Arial Nova" w:hAnsi="Arial Nova" w:cs="Arial"/>
+          <w:lang w:val="es-MX"/>
+        </w:rPr>
+        <w:t>, de igual forma tiene un campo llamado “</w:t>
+      </w:r>
+      <w:proofErr w:type="spellStart"/>
+      <w:r>
+        <w:rPr>
+          <w:rFonts w:ascii="Arial Nova" w:hAnsi="Arial Nova" w:cs="Arial"/>
+          <w:lang w:val="es-MX"/>
+        </w:rPr>
+        <w:t>StockDisponible</w:t>
+      </w:r>
+      <w:proofErr w:type="spellEnd"/>
+      <w:r>
+        <w:rPr>
+          <w:rFonts w:ascii="Arial Nova" w:hAnsi="Arial Nova" w:cs="Arial"/>
+          <w:lang w:val="es-MX"/>
+        </w:rPr>
+        <w:t>” que mostrará en tiempo real la cantidad de libros que tenemos disponibles en la biblioteca para préstamo.</w:t>
+      </w:r>
+    </w:p>
+    <w:p>
+      <w:pPr>
+        <w:spacing w:before="100" w:beforeAutospacing="1" w:after="100" w:afterAutospacing="1" w:line="360" w:lineRule="auto"/>
+        <w:jc w:val="both"/>
+        <w:rPr>
+          <w:rFonts w:ascii="Arial Nova" w:hAnsi="Arial Nova" w:cs="Arial"/>
+          <w:lang w:val="es-MX"/>
+        </w:rPr>
+      </w:pPr>
+      <w:r>
+        <w:rPr>
+          <w:rFonts w:ascii="Arial Nova" w:hAnsi="Arial Nova" w:cs="Arial"/>
+          <w:lang w:val="es-MX"/>
+        </w:rPr>
+        <w:t>Movimientos:</w:t>
+      </w:r>
+      <w:r>
+        <w:rPr>
+          <w:rFonts w:ascii="Arial Nova" w:hAnsi="Arial Nova" w:cs="Arial"/>
+          <w:lang w:val="es-MX"/>
+        </w:rPr>
+        <w:t xml:space="preserve"> Es el encargado del registro de Entradas, Salidas y Prestamos de libros dentro del sistema. No tiene relación foránea con el almacén por lo que un registro de cualquier tipo de movimiento no afectara directamente al almacén, esa función será manejada por procedimientos almacenados.</w:t>
+      </w:r>
+    </w:p>
+    <w:p>
+      <w:pPr>
+        <w:spacing w:before="100" w:beforeAutospacing="1" w:after="100" w:afterAutospacing="1" w:line="360" w:lineRule="auto"/>
+        <w:jc w:val="both"/>
+        <w:rPr>
+          <w:rFonts w:ascii="Arial Nova" w:hAnsi="Arial Nova" w:cs="Arial"/>
+          <w:lang w:val="es-MX"/>
+        </w:rPr>
+      </w:pPr>
+      <w:proofErr w:type="spellStart"/>
+      <w:r>
+        <w:rPr>
+          <w:rFonts w:ascii="Arial Nova" w:hAnsi="Arial Nova" w:cs="Arial"/>
+          <w:lang w:val="es-MX"/>
+        </w:rPr>
+        <w:t>DetalleMovimiento</w:t>
+      </w:r>
+      <w:proofErr w:type="spellEnd"/>
+      <w:r>
+        <w:rPr>
+          <w:rFonts w:ascii="Arial Nova" w:hAnsi="Arial Nova" w:cs="Arial"/>
+          <w:lang w:val="es-MX"/>
+        </w:rPr>
+        <w:t xml:space="preserve">: Su principal objetivo es ser un contenedor referenciando un movimiento, ya sea entrada, salida o préstamo, registrando la cantidad de libros afectados por este movimiento, y en dependencia al tipo de movimiento que se realice se ejecutará el procedimiento almacenado </w:t>
+      </w:r>
+      <w:r>
+        <w:rPr>
+          <w:rFonts w:ascii="Arial Nova" w:hAnsi="Arial Nova" w:cs="Arial"/>
+          <w:lang w:val="es-MX"/>
+        </w:rPr>
+        <w:lastRenderedPageBreak/>
+        <w:t>“</w:t>
+      </w:r>
+      <w:proofErr w:type="spellStart"/>
+      <w:r>
+        <w:rPr>
+          <w:rFonts w:ascii="Arial Nova" w:hAnsi="Arial Nova" w:cs="Arial"/>
+          <w:lang w:val="es-MX"/>
+        </w:rPr>
+        <w:t>IngresoLibro</w:t>
+      </w:r>
+      <w:proofErr w:type="spellEnd"/>
+      <w:r>
+        <w:rPr>
+          <w:rFonts w:ascii="Arial Nova" w:hAnsi="Arial Nova" w:cs="Arial"/>
+          <w:lang w:val="es-MX"/>
+        </w:rPr>
+        <w:t xml:space="preserve">” que aumentará el campo </w:t>
+      </w:r>
+      <w:proofErr w:type="spellStart"/>
+      <w:r>
+        <w:rPr>
+          <w:rFonts w:ascii="Arial Nova" w:hAnsi="Arial Nova" w:cs="Arial"/>
+          <w:lang w:val="es-MX"/>
+        </w:rPr>
+        <w:t>StockTotal</w:t>
+      </w:r>
+      <w:proofErr w:type="spellEnd"/>
+      <w:r>
+        <w:rPr>
+          <w:rFonts w:ascii="Arial Nova" w:hAnsi="Arial Nova" w:cs="Arial"/>
+          <w:lang w:val="es-MX"/>
+        </w:rPr>
+        <w:t xml:space="preserve"> en la tabla </w:t>
+      </w:r>
+      <w:proofErr w:type="spellStart"/>
+      <w:r>
+        <w:rPr>
+          <w:rFonts w:ascii="Arial Nova" w:hAnsi="Arial Nova" w:cs="Arial"/>
+          <w:lang w:val="es-MX"/>
+        </w:rPr>
+        <w:t>AlmacenLibros</w:t>
+      </w:r>
+      <w:proofErr w:type="spellEnd"/>
+      <w:r>
+        <w:rPr>
+          <w:rFonts w:ascii="Arial Nova" w:hAnsi="Arial Nova" w:cs="Arial"/>
+          <w:lang w:val="es-MX"/>
+        </w:rPr>
+        <w:t>, por otro lado si el movimiento es de tipo Salida; se ejecutará “</w:t>
+      </w:r>
+      <w:proofErr w:type="spellStart"/>
+      <w:r>
+        <w:rPr>
+          <w:rFonts w:ascii="Arial Nova" w:hAnsi="Arial Nova" w:cs="Arial"/>
+          <w:lang w:val="es-MX"/>
+        </w:rPr>
+        <w:t>SalidaLibro</w:t>
+      </w:r>
+      <w:proofErr w:type="spellEnd"/>
+      <w:r>
+        <w:rPr>
+          <w:rFonts w:ascii="Arial Nova" w:hAnsi="Arial Nova" w:cs="Arial"/>
+          <w:lang w:val="es-MX"/>
+        </w:rPr>
+        <w:t xml:space="preserve">” que reducirá la cantidad en </w:t>
+      </w:r>
+      <w:proofErr w:type="spellStart"/>
+      <w:r>
+        <w:rPr>
+          <w:rFonts w:ascii="Arial Nova" w:hAnsi="Arial Nova" w:cs="Arial"/>
+          <w:lang w:val="es-MX"/>
+        </w:rPr>
+        <w:t>StockTotal</w:t>
+      </w:r>
+      <w:proofErr w:type="spellEnd"/>
     </w:p>
     <w:p>
       <w:pPr>
@@ -2345,14 +2950,14 @@
           <w:bCs/>
           <w:lang w:val="es-MX"/>
         </w:rPr>
-        <w:t>Usuarios</w:t>
-      </w:r>
-      <w:r>
-        <w:rPr>
-          <w:rFonts w:ascii="Arial Nova" w:hAnsi="Arial Nova" w:cs="Arial"/>
-          <w:lang w:val="es-MX"/>
-        </w:rPr>
-        <w:t>: Aunque comúnmente se asocia con el inicio de sesión en el sistema, esta tabla también desempeña un papel clave en la auditoría de datos. Además, el atributo sucursal permite identificar la ubicación donde se utiliza el programa y filtrar la información específica de cada sede.</w:t>
+        <w:t>IngresoLibros</w:t>
+      </w:r>
+      <w:r>
+        <w:rPr>
+          <w:rFonts w:ascii="Arial Nova" w:hAnsi="Arial Nova" w:cs="Arial"/>
+          <w:lang w:val="es-MX"/>
+        </w:rPr>
+        <w:t>: Almacena los datos necesarios para el registro de nuevos libros en el sistema, tomando como referencia el catálogo de libros existente.</w:t>
       </w:r>
     </w:p>
     <w:p>
@@ -2371,14 +2976,14 @@
           <w:bCs/>
           <w:lang w:val="es-MX"/>
         </w:rPr>
-        <w:t>AlmacenLibros</w:t>
-      </w:r>
-      <w:r>
-        <w:rPr>
-          <w:rFonts w:ascii="Arial Nova" w:hAnsi="Arial Nova" w:cs="Arial"/>
-          <w:lang w:val="es-MX"/>
-        </w:rPr>
-        <w:t>: Registra cada ejemplar individual de los libros, incluyendo su estado actual. Es fundamental para gestionar la disponibilidad de libros, el préstamo de ejemplares y la actualización del stock en la biblioteca.</w:t>
+        <w:t>SalidaLibros</w:t>
+      </w:r>
+      <w:r>
+        <w:rPr>
+          <w:rFonts w:ascii="Arial Nova" w:hAnsi="Arial Nova" w:cs="Arial"/>
+          <w:lang w:val="es-MX"/>
+        </w:rPr>
+        <w:t>: Gestiona la salida de libros que han sido deteriorados, perdidos o dañados. Su principal referencia es el Almacén de Libros de la biblioteca, asegurando un control adecuado sobre la eliminación de ejemplares.</w:t>
       </w:r>
     </w:p>
     <w:p>
@@ -2397,6 +3002,58 @@
           <w:bCs/>
           <w:lang w:val="es-MX"/>
         </w:rPr>
+        <w:t>Usuarios</w:t>
+      </w:r>
+      <w:r>
+        <w:rPr>
+          <w:rFonts w:ascii="Arial Nova" w:hAnsi="Arial Nova" w:cs="Arial"/>
+          <w:lang w:val="es-MX"/>
+        </w:rPr>
+        <w:t>: Aunque comúnmente se asocia con el inicio de sesión en el sistema, esta tabla también desempeña un papel clave en la auditoría de datos. Además, el atributo sucursal permite identificar la ubicación donde se utiliza el programa y filtrar la información específica de cada sede.</w:t>
+      </w:r>
+    </w:p>
+    <w:p>
+      <w:pPr>
+        <w:spacing w:line="360" w:lineRule="auto"/>
+        <w:jc w:val="both"/>
+        <w:rPr>
+          <w:rFonts w:ascii="Arial Nova" w:hAnsi="Arial Nova" w:cs="Arial"/>
+          <w:lang w:val="es-MX"/>
+        </w:rPr>
+      </w:pPr>
+      <w:r>
+        <w:rPr>
+          <w:rFonts w:ascii="Arial Nova" w:hAnsi="Arial Nova" w:cs="Arial"/>
+          <w:b/>
+          <w:bCs/>
+          <w:lang w:val="es-MX"/>
+        </w:rPr>
+        <w:t>AlmacenLibros</w:t>
+      </w:r>
+      <w:r>
+        <w:rPr>
+          <w:rFonts w:ascii="Arial Nova" w:hAnsi="Arial Nova" w:cs="Arial"/>
+          <w:lang w:val="es-MX"/>
+        </w:rPr>
+        <w:t>: Registra cada ejemplar individual de los libros, incluyendo su estado actual. Es fundamental para gestionar la disponibilidad de libros, el préstamo de ejemplares y la actualización del stock en la biblioteca.</w:t>
+      </w:r>
+    </w:p>
+    <w:p>
+      <w:pPr>
+        <w:spacing w:line="360" w:lineRule="auto"/>
+        <w:jc w:val="both"/>
+        <w:rPr>
+          <w:rFonts w:ascii="Arial Nova" w:hAnsi="Arial Nova" w:cs="Arial"/>
+          <w:lang w:val="es-MX"/>
+        </w:rPr>
+      </w:pPr>
+      <w:r>
+        <w:rPr>
+          <w:rFonts w:ascii="Arial Nova" w:hAnsi="Arial Nova" w:cs="Arial"/>
+          <w:b/>
+          <w:bCs/>
+          <w:lang w:val="es-MX"/>
+        </w:rPr>
         <w:t>DetallePrestamos</w:t>
       </w:r>
       <w:r>
@@ -2404,15 +3061,7 @@
           <w:rFonts w:ascii="Arial Nova" w:hAnsi="Arial Nova" w:cs="Arial"/>
           <w:lang w:val="es-MX"/>
         </w:rPr>
-        <w:t xml:space="preserve">: Permite registrar de manera estructurada los libros prestados a cada usuario. Está estrechamente vinculada a la tabla Catálogo de Préstamos, permitiendo gestionar múltiples libros por </w:t>
-      </w:r>
-      <w:r>
-        <w:rPr>
-          <w:rFonts w:ascii="Arial Nova" w:hAnsi="Arial Nova" w:cs="Arial"/>
-          <w:lang w:val="es-MX"/>
-        </w:rPr>
-        <w:lastRenderedPageBreak/>
-        <w:t>cada transacción. Además, su relación con la tabla Usuarios facilita el control y seguimiento de los préstamos activos.</w:t>
+        <w:t>: Permite registrar de manera estructurada los libros prestados a cada usuario. Está estrechamente vinculada a la tabla Catálogo de Préstamos, permitiendo gestionar múltiples libros por cada transacción. Además, su relación con la tabla Usuarios facilita el control y seguimiento de los préstamos activos.</w:t>
       </w:r>
     </w:p>
     <w:p>
@@ -2431,6 +3080,7 @@
           <w:noProof/>
           <w:lang w:val="es-MX"/>
         </w:rPr>
+        <w:lastRenderedPageBreak/>
         <w:drawing>
           <wp:inline distT="0" distB="0" distL="0" distR="0" wp14:anchorId="09500AD9" wp14:editId="7A4D6920">
             <wp:extent cx="7104660" cy="5796501"/>
@@ -2447,7 +3097,7 @@
                     <pic:cNvPicPr/>
                   </pic:nvPicPr>
                   <pic:blipFill>
-                    <a:blip r:embed="rId6">
+                    <a:blip r:embed="rId15">
                       <a:extLst>
                         <a:ext uri="{28A0092B-C50C-407E-A947-70E740481C1C}">
                           <a14:useLocalDpi xmlns:a14="http://schemas.microsoft.com/office/drawing/2010/main" val="0"/>
@@ -2593,6 +3243,20 @@
     </w:p>
     <w:p>
       <w:pPr>
+        <w:rPr>
+          <w:rFonts w:ascii="Arial Nova" w:hAnsi="Arial Nova" w:cs="Arial"/>
+          <w:lang w:val="es-MX"/>
+        </w:rPr>
+        <w:sectPr>
+          <w:pgSz w:w="12240" w:h="15840"/>
+          <w:pgMar w:top="1440" w:right="1080" w:bottom="1440" w:left="1080" w:header="708" w:footer="708" w:gutter="0"/>
+          <w:cols w:space="708"/>
+          <w:docGrid w:linePitch="360"/>
+        </w:sectPr>
+      </w:pPr>
+    </w:p>
+    <w:p>
+      <w:pPr>
         <w:pStyle w:val="Ttulo1"/>
         <w:spacing w:line="360" w:lineRule="auto"/>
         <w:jc w:val="both"/>
@@ -2603,62 +3267,20 @@
         </w:rPr>
       </w:pPr>
       <w:r>
-        <w:rPr>
-          <w:rFonts w:ascii="Arial Nova" w:hAnsi="Arial Nova" w:cs="Arial"/>
-          <w:color w:val="000000" w:themeColor="text1"/>
-          <w:lang w:val="es-MX"/>
-        </w:rPr>
         <w:lastRenderedPageBreak/>
-        <w:t>CRONOGRAMA DE TRABAJO</w:t>
-      </w:r>
-    </w:p>
-    <w:p>
-      <w:pPr>
-        <w:spacing w:line="360" w:lineRule="auto"/>
-        <w:jc w:val="both"/>
-        <w:rPr>
-          <w:rFonts w:ascii="Arial Nova" w:hAnsi="Arial Nova" w:cs="Arial"/>
-          <w:lang w:val="es-MX"/>
-        </w:rPr>
-      </w:pPr>
-    </w:p>
-    <w:p>
-      <w:pPr>
-        <w:spacing w:line="360" w:lineRule="auto"/>
-        <w:jc w:val="both"/>
-        <w:rPr>
-          <w:rFonts w:ascii="Arial Nova" w:hAnsi="Arial Nova" w:cs="Arial"/>
-          <w:lang w:val="es-MX"/>
-        </w:rPr>
-      </w:pPr>
-      <w:r>
-        <w:rPr>
-          <w:rFonts w:ascii="Arial Nova" w:hAnsi="Arial Nova" w:cs="Arial"/>
-          <w:lang w:val="es-MX"/>
-        </w:rPr>
-        <w:t>Para la realización del proyecto se elaboró un cronograma de trabajo con las principales actividades a desempeñar distribuidos entre el mes de enero al mes de febrero como ve a continuación:</w:t>
-      </w:r>
-    </w:p>
-    <w:p>
-      <w:pPr>
-        <w:spacing w:line="360" w:lineRule="auto"/>
-        <w:jc w:val="both"/>
-        <w:rPr>
-          <w:rFonts w:ascii="Arial Nova" w:hAnsi="Arial Nova" w:cs="Arial"/>
-          <w:lang w:val="es-MX"/>
-        </w:rPr>
-      </w:pPr>
-      <w:r>
-        <w:rPr>
-          <w:rFonts w:ascii="Arial Nova" w:hAnsi="Arial Nova" w:cs="Arial"/>
-          <w:noProof/>
-          <w:lang w:val="es-MX"/>
-        </w:rPr>
         <w:drawing>
-          <wp:inline distT="0" distB="0" distL="0" distR="0" wp14:anchorId="66AC2951" wp14:editId="634E0D80">
-            <wp:extent cx="6400800" cy="3012440"/>
+          <wp:anchor distT="0" distB="0" distL="114300" distR="114300" simplePos="0" relativeHeight="251658240" behindDoc="0" locked="0" layoutInCell="1" allowOverlap="1" wp14:anchorId="754BE1DE" wp14:editId="6C008B2E">
+            <wp:simplePos x="0" y="0"/>
+            <wp:positionH relativeFrom="column">
+              <wp:posOffset>-455295</wp:posOffset>
+            </wp:positionH>
+            <wp:positionV relativeFrom="paragraph">
+              <wp:posOffset>419100</wp:posOffset>
+            </wp:positionV>
+            <wp:extent cx="7277480" cy="11277600"/>
             <wp:effectExtent l="0" t="0" r="0" b="0"/>
-            <wp:docPr id="3" name="Imagen 3"/>
+            <wp:wrapNone/>
+            <wp:docPr id="12" name="Imagen 12"/>
             <wp:cNvGraphicFramePr>
               <a:graphicFrameLocks xmlns:a="http://schemas.openxmlformats.org/drawingml/2006/main" noChangeAspect="1"/>
             </wp:cNvGraphicFramePr>
@@ -2666,114 +3288,72 @@
               <a:graphicData uri="http://schemas.openxmlformats.org/drawingml/2006/picture">
                 <pic:pic xmlns:pic="http://schemas.openxmlformats.org/drawingml/2006/picture">
                   <pic:nvPicPr>
-                    <pic:cNvPr id="3" name="Imagen 3"/>
-                    <pic:cNvPicPr/>
+                    <pic:cNvPr id="0" name="Picture 7"/>
+                    <pic:cNvPicPr>
+                      <a:picLocks noChangeAspect="1" noChangeArrowheads="1"/>
+                    </pic:cNvPicPr>
                   </pic:nvPicPr>
                   <pic:blipFill>
-                    <a:blip r:embed="rId7">
+                    <a:blip r:embed="rId16">
                       <a:extLst>
                         <a:ext uri="{28A0092B-C50C-407E-A947-70E740481C1C}">
                           <a14:useLocalDpi xmlns:a14="http://schemas.microsoft.com/office/drawing/2010/main" val="0"/>
                         </a:ext>
                       </a:extLst>
                     </a:blip>
+                    <a:srcRect/>
                     <a:stretch>
                       <a:fillRect/>
                     </a:stretch>
                   </pic:blipFill>
-                  <pic:spPr>
+                  <pic:spPr bwMode="auto">
                     <a:xfrm>
                       <a:off x="0" y="0"/>
-                      <a:ext cx="6400800" cy="3012440"/>
+                      <a:ext cx="7281535" cy="11283884"/>
                     </a:xfrm>
                     <a:prstGeom prst="rect">
                       <a:avLst/>
                     </a:prstGeom>
+                    <a:noFill/>
+                    <a:ln>
+                      <a:noFill/>
+                    </a:ln>
                   </pic:spPr>
                 </pic:pic>
               </a:graphicData>
             </a:graphic>
-          </wp:inline>
+            <wp14:sizeRelH relativeFrom="page">
+              <wp14:pctWidth>0</wp14:pctWidth>
+            </wp14:sizeRelH>
+            <wp14:sizeRelV relativeFrom="page">
+              <wp14:pctHeight>0</wp14:pctHeight>
+            </wp14:sizeRelV>
+          </wp:anchor>
         </w:drawing>
       </w:r>
-    </w:p>
-    <w:p>
-      <w:pPr>
-        <w:spacing w:line="360" w:lineRule="auto"/>
-        <w:jc w:val="both"/>
-        <w:rPr>
-          <w:rFonts w:ascii="Arial Nova" w:hAnsi="Arial Nova" w:cs="Arial"/>
-          <w:lang w:val="es-MX"/>
-        </w:rPr>
-      </w:pPr>
-      <w:r>
-        <w:rPr>
-          <w:rFonts w:ascii="Arial Nova" w:hAnsi="Arial Nova" w:cs="Arial"/>
-          <w:noProof/>
-          <w:lang w:val="es-MX"/>
-        </w:rPr>
-        <w:drawing>
-          <wp:inline distT="0" distB="0" distL="0" distR="0" wp14:anchorId="32824D78" wp14:editId="022FB3E2">
-            <wp:extent cx="6400800" cy="3218180"/>
-            <wp:effectExtent l="0" t="0" r="0" b="1270"/>
-            <wp:docPr id="4" name="Imagen 4"/>
-            <wp:cNvGraphicFramePr>
-              <a:graphicFrameLocks xmlns:a="http://schemas.openxmlformats.org/drawingml/2006/main" noChangeAspect="1"/>
-            </wp:cNvGraphicFramePr>
-            <a:graphic xmlns:a="http://schemas.openxmlformats.org/drawingml/2006/main">
-              <a:graphicData uri="http://schemas.openxmlformats.org/drawingml/2006/picture">
-                <pic:pic xmlns:pic="http://schemas.openxmlformats.org/drawingml/2006/picture">
-                  <pic:nvPicPr>
-                    <pic:cNvPr id="4" name="Imagen 4"/>
-                    <pic:cNvPicPr/>
-                  </pic:nvPicPr>
-                  <pic:blipFill>
-                    <a:blip r:embed="rId8">
-                      <a:extLst>
-                        <a:ext uri="{28A0092B-C50C-407E-A947-70E740481C1C}">
-                          <a14:useLocalDpi xmlns:a14="http://schemas.microsoft.com/office/drawing/2010/main" val="0"/>
-                        </a:ext>
-                      </a:extLst>
-                    </a:blip>
-                    <a:stretch>
-                      <a:fillRect/>
-                    </a:stretch>
-                  </pic:blipFill>
-                  <pic:spPr>
-                    <a:xfrm>
-                      <a:off x="0" y="0"/>
-                      <a:ext cx="6400800" cy="3218180"/>
-                    </a:xfrm>
-                    <a:prstGeom prst="rect">
-                      <a:avLst/>
-                    </a:prstGeom>
-                  </pic:spPr>
-                </pic:pic>
-              </a:graphicData>
-            </a:graphic>
-          </wp:inline>
-        </w:drawing>
-      </w:r>
-    </w:p>
-    <w:p>
-      <w:pPr>
-        <w:spacing w:line="360" w:lineRule="auto"/>
-        <w:jc w:val="both"/>
-        <w:rPr>
-          <w:rFonts w:ascii="Arial Nova" w:hAnsi="Arial Nova" w:cs="Arial"/>
-          <w:lang w:val="es-MX"/>
-        </w:rPr>
-      </w:pPr>
-    </w:p>
-    <w:p>
-      <w:pPr>
-        <w:spacing w:line="360" w:lineRule="auto"/>
-        <w:jc w:val="both"/>
-        <w:rPr>
-          <w:rFonts w:ascii="Arial Nova" w:hAnsi="Arial Nova" w:cs="Arial"/>
-          <w:lang w:val="es-MX"/>
-        </w:rPr>
-      </w:pPr>
+      <w:r>
+        <w:rPr>
+          <w:rFonts w:ascii="Arial Nova" w:hAnsi="Arial Nova" w:cs="Arial"/>
+          <w:color w:val="000000" w:themeColor="text1"/>
+          <w:lang w:val="es-MX"/>
+        </w:rPr>
+        <w:t>CRONOGRAMA DE TRABAJO</w:t>
+      </w:r>
+    </w:p>
+    <w:p>
+      <w:pPr>
+        <w:rPr>
+          <w:rFonts w:ascii="Arial Nova" w:hAnsi="Arial Nova" w:cs="Arial"/>
+          <w:lang w:val="es-MX"/>
+        </w:rPr>
+      </w:pPr>
+      <w:r>
+        <w:rPr>
+          <w:rFonts w:ascii="Arial Nova" w:hAnsi="Arial Nova" w:cs="Arial"/>
+          <w:lang w:val="es-MX"/>
+        </w:rPr>
+        <w:br w:type="page"/>
+      </w:r>
     </w:p>
     <w:p>
       <w:pPr>
@@ -2785,15 +3365,13 @@
           <w:color w:val="000000" w:themeColor="text1"/>
           <w:lang w:val="es-MX"/>
         </w:rPr>
-      </w:pPr>
-      <w:r>
-        <w:rPr>
-          <w:rFonts w:ascii="Arial Nova" w:hAnsi="Arial Nova" w:cs="Arial"/>
-          <w:color w:val="000000" w:themeColor="text1"/>
-          <w:lang w:val="es-MX"/>
-        </w:rPr>
-        <w:t>CÁLCULO DE PRESUPUESTO</w:t>
-      </w:r>
+        <w:sectPr>
+          <w:pgSz w:w="12242" w:h="20163" w:code="5"/>
+          <w:pgMar w:top="1440" w:right="1077" w:bottom="1440" w:left="1077" w:header="709" w:footer="709" w:gutter="0"/>
+          <w:cols w:space="708"/>
+          <w:docGrid w:linePitch="360"/>
+        </w:sectPr>
+      </w:pPr>
     </w:p>
     <w:p>
       <w:pPr>
@@ -2812,12 +3390,33 @@
           <w:color w:val="000000" w:themeColor="text1"/>
           <w:lang w:val="es-MX"/>
         </w:rPr>
+        <w:lastRenderedPageBreak/>
+        <w:t>CÁLCULO DE PRESUPUESTO</w:t>
+      </w:r>
+    </w:p>
+    <w:p>
+      <w:pPr>
+        <w:pStyle w:val="Ttulo1"/>
+        <w:spacing w:line="360" w:lineRule="auto"/>
+        <w:jc w:val="both"/>
+        <w:rPr>
+          <w:rFonts w:ascii="Arial Nova" w:hAnsi="Arial Nova" w:cs="Arial"/>
+          <w:color w:val="000000" w:themeColor="text1"/>
+          <w:lang w:val="es-MX"/>
+        </w:rPr>
+      </w:pPr>
+      <w:r>
+        <w:rPr>
+          <w:rFonts w:ascii="Arial Nova" w:hAnsi="Arial Nova" w:cs="Arial"/>
+          <w:color w:val="000000" w:themeColor="text1"/>
+          <w:lang w:val="es-MX"/>
+        </w:rPr>
         <w:t>INTEGRACIÓN DEL CÓDIGO</w:t>
       </w:r>
     </w:p>
     <w:sectPr>
-      <w:pgSz w:w="12240" w:h="15840"/>
-      <w:pgMar w:top="1440" w:right="1080" w:bottom="1440" w:left="1080" w:header="708" w:footer="708" w:gutter="0"/>
+      <w:pgSz w:w="12242" w:h="15842" w:code="1"/>
+      <w:pgMar w:top="1440" w:right="1077" w:bottom="1440" w:left="1077" w:header="709" w:footer="709" w:gutter="0"/>
       <w:cols w:space="708"/>
       <w:docGrid w:linePitch="360"/>
     </w:sectPr>
@@ -4984,6 +5583,2945 @@
 </w:styles>
 </file>
 
+<file path=word/diagrams/colors1.xml><?xml version="1.0" encoding="utf-8"?>
+<dgm:colorsDef xmlns:dgm="http://schemas.openxmlformats.org/drawingml/2006/diagram" xmlns:a="http://schemas.openxmlformats.org/drawingml/2006/main" uniqueId="urn:microsoft.com/office/officeart/2005/8/colors/accent0_1">
+  <dgm:title val=""/>
+  <dgm:desc val=""/>
+  <dgm:catLst>
+    <dgm:cat type="mainScheme" pri="10100"/>
+  </dgm:catLst>
+  <dgm:styleLbl name="node0">
+    <dgm:fillClrLst meth="repeat">
+      <a:schemeClr val="lt1"/>
+    </dgm:fillClrLst>
+    <dgm:linClrLst meth="repeat">
+      <a:schemeClr val="dk1">
+        <a:shade val="80000"/>
+      </a:schemeClr>
+    </dgm:linClrLst>
+    <dgm:effectClrLst/>
+    <dgm:txLinClrLst/>
+    <dgm:txFillClrLst meth="repeat">
+      <a:schemeClr val="dk1"/>
+    </dgm:txFillClrLst>
+    <dgm:txEffectClrLst/>
+  </dgm:styleLbl>
+  <dgm:styleLbl name="node1">
+    <dgm:fillClrLst meth="repeat">
+      <a:schemeClr val="lt1"/>
+    </dgm:fillClrLst>
+    <dgm:linClrLst meth="repeat">
+      <a:schemeClr val="dk1">
+        <a:shade val="80000"/>
+      </a:schemeClr>
+    </dgm:linClrLst>
+    <dgm:effectClrLst/>
+    <dgm:txLinClrLst/>
+    <dgm:txFillClrLst meth="repeat">
+      <a:schemeClr val="dk1"/>
+    </dgm:txFillClrLst>
+    <dgm:txEffectClrLst/>
+  </dgm:styleLbl>
+  <dgm:styleLbl name="alignNode1">
+    <dgm:fillClrLst meth="repeat">
+      <a:schemeClr val="lt1"/>
+    </dgm:fillClrLst>
+    <dgm:linClrLst meth="repeat">
+      <a:schemeClr val="dk1">
+        <a:shade val="80000"/>
+      </a:schemeClr>
+    </dgm:linClrLst>
+    <dgm:effectClrLst/>
+    <dgm:txLinClrLst/>
+    <dgm:txFillClrLst meth="repeat">
+      <a:schemeClr val="dk1"/>
+    </dgm:txFillClrLst>
+    <dgm:txEffectClrLst/>
+  </dgm:styleLbl>
+  <dgm:styleLbl name="lnNode1">
+    <dgm:fillClrLst meth="repeat">
+      <a:schemeClr val="lt1"/>
+    </dgm:fillClrLst>
+    <dgm:linClrLst meth="repeat">
+      <a:schemeClr val="dk1">
+        <a:shade val="80000"/>
+      </a:schemeClr>
+    </dgm:linClrLst>
+    <dgm:effectClrLst/>
+    <dgm:txLinClrLst/>
+    <dgm:txFillClrLst meth="repeat">
+      <a:schemeClr val="dk1"/>
+    </dgm:txFillClrLst>
+    <dgm:txEffectClrLst/>
+  </dgm:styleLbl>
+  <dgm:styleLbl name="vennNode1">
+    <dgm:fillClrLst meth="repeat">
+      <a:schemeClr val="lt1">
+        <a:alpha val="50000"/>
+      </a:schemeClr>
+    </dgm:fillClrLst>
+    <dgm:linClrLst meth="repeat">
+      <a:schemeClr val="dk1">
+        <a:shade val="80000"/>
+      </a:schemeClr>
+    </dgm:linClrLst>
+    <dgm:effectClrLst/>
+    <dgm:txLinClrLst/>
+    <dgm:txFillClrLst/>
+    <dgm:txEffectClrLst/>
+  </dgm:styleLbl>
+  <dgm:styleLbl name="node2">
+    <dgm:fillClrLst meth="repeat">
+      <a:schemeClr val="lt1"/>
+    </dgm:fillClrLst>
+    <dgm:linClrLst meth="repeat">
+      <a:schemeClr val="dk1">
+        <a:shade val="80000"/>
+      </a:schemeClr>
+    </dgm:linClrLst>
+    <dgm:effectClrLst/>
+    <dgm:txLinClrLst/>
+    <dgm:txFillClrLst meth="repeat">
+      <a:schemeClr val="dk1"/>
+    </dgm:txFillClrLst>
+    <dgm:txEffectClrLst/>
+  </dgm:styleLbl>
+  <dgm:styleLbl name="node3">
+    <dgm:fillClrLst meth="repeat">
+      <a:schemeClr val="lt1"/>
+    </dgm:fillClrLst>
+    <dgm:linClrLst meth="repeat">
+      <a:schemeClr val="dk1">
+        <a:shade val="80000"/>
+      </a:schemeClr>
+    </dgm:linClrLst>
+    <dgm:effectClrLst/>
+    <dgm:txLinClrLst/>
+    <dgm:txFillClrLst meth="repeat">
+      <a:schemeClr val="dk1"/>
+    </dgm:txFillClrLst>
+    <dgm:txEffectClrLst/>
+  </dgm:styleLbl>
+  <dgm:styleLbl name="node4">
+    <dgm:fillClrLst meth="repeat">
+      <a:schemeClr val="lt1"/>
+    </dgm:fillClrLst>
+    <dgm:linClrLst meth="repeat">
+      <a:schemeClr val="dk1">
+        <a:shade val="80000"/>
+      </a:schemeClr>
+    </dgm:linClrLst>
+    <dgm:effectClrLst/>
+    <dgm:txLinClrLst/>
+    <dgm:txFillClrLst meth="repeat">
+      <a:schemeClr val="dk1"/>
+    </dgm:txFillClrLst>
+    <dgm:txEffectClrLst/>
+  </dgm:styleLbl>
+  <dgm:styleLbl name="fgImgPlace1">
+    <dgm:fillClrLst meth="repeat">
+      <a:schemeClr val="dk1">
+        <a:tint val="40000"/>
+      </a:schemeClr>
+    </dgm:fillClrLst>
+    <dgm:linClrLst meth="repeat">
+      <a:schemeClr val="dk1">
+        <a:shade val="80000"/>
+      </a:schemeClr>
+    </dgm:linClrLst>
+    <dgm:effectClrLst/>
+    <dgm:txLinClrLst/>
+    <dgm:txFillClrLst meth="repeat">
+      <a:schemeClr val="lt1"/>
+    </dgm:txFillClrLst>
+    <dgm:txEffectClrLst/>
+  </dgm:styleLbl>
+  <dgm:styleLbl name="alignImgPlace1">
+    <dgm:fillClrLst meth="repeat">
+      <a:schemeClr val="dk1">
+        <a:tint val="40000"/>
+      </a:schemeClr>
+    </dgm:fillClrLst>
+    <dgm:linClrLst meth="repeat">
+      <a:schemeClr val="dk1">
+        <a:shade val="80000"/>
+      </a:schemeClr>
+    </dgm:linClrLst>
+    <dgm:effectClrLst/>
+    <dgm:txLinClrLst/>
+    <dgm:txFillClrLst meth="repeat">
+      <a:schemeClr val="lt1"/>
+    </dgm:txFillClrLst>
+    <dgm:txEffectClrLst/>
+  </dgm:styleLbl>
+  <dgm:styleLbl name="bgImgPlace1">
+    <dgm:fillClrLst meth="repeat">
+      <a:schemeClr val="dk1">
+        <a:tint val="40000"/>
+      </a:schemeClr>
+    </dgm:fillClrLst>
+    <dgm:linClrLst meth="repeat">
+      <a:schemeClr val="dk1">
+        <a:shade val="80000"/>
+      </a:schemeClr>
+    </dgm:linClrLst>
+    <dgm:effectClrLst/>
+    <dgm:txLinClrLst/>
+    <dgm:txFillClrLst meth="repeat">
+      <a:schemeClr val="lt1"/>
+    </dgm:txFillClrLst>
+    <dgm:txEffectClrLst/>
+  </dgm:styleLbl>
+  <dgm:styleLbl name="sibTrans2D1">
+    <dgm:fillClrLst meth="repeat">
+      <a:schemeClr val="dk1">
+        <a:tint val="60000"/>
+      </a:schemeClr>
+    </dgm:fillClrLst>
+    <dgm:linClrLst meth="repeat">
+      <a:schemeClr val="dk1">
+        <a:tint val="60000"/>
+      </a:schemeClr>
+    </dgm:linClrLst>
+    <dgm:effectClrLst/>
+    <dgm:txLinClrLst/>
+    <dgm:txFillClrLst meth="repeat">
+      <a:schemeClr val="dk1"/>
+    </dgm:txFillClrLst>
+    <dgm:txEffectClrLst/>
+  </dgm:styleLbl>
+  <dgm:styleLbl name="fgSibTrans2D1">
+    <dgm:fillClrLst meth="repeat">
+      <a:schemeClr val="dk1">
+        <a:tint val="60000"/>
+      </a:schemeClr>
+    </dgm:fillClrLst>
+    <dgm:linClrLst meth="repeat">
+      <a:schemeClr val="dk1">
+        <a:tint val="60000"/>
+      </a:schemeClr>
+    </dgm:linClrLst>
+    <dgm:effectClrLst/>
+    <dgm:txLinClrLst/>
+    <dgm:txFillClrLst meth="repeat">
+      <a:schemeClr val="dk1"/>
+    </dgm:txFillClrLst>
+    <dgm:txEffectClrLst/>
+  </dgm:styleLbl>
+  <dgm:styleLbl name="bgSibTrans2D1">
+    <dgm:fillClrLst meth="repeat">
+      <a:schemeClr val="dk1">
+        <a:tint val="60000"/>
+      </a:schemeClr>
+    </dgm:fillClrLst>
+    <dgm:linClrLst meth="repeat">
+      <a:schemeClr val="dk1">
+        <a:tint val="60000"/>
+      </a:schemeClr>
+    </dgm:linClrLst>
+    <dgm:effectClrLst/>
+    <dgm:txLinClrLst/>
+    <dgm:txFillClrLst meth="repeat">
+      <a:schemeClr val="dk1"/>
+    </dgm:txFillClrLst>
+    <dgm:txEffectClrLst/>
+  </dgm:styleLbl>
+  <dgm:styleLbl name="sibTrans1D1">
+    <dgm:fillClrLst meth="repeat">
+      <a:schemeClr val="dk1"/>
+    </dgm:fillClrLst>
+    <dgm:linClrLst meth="repeat">
+      <a:schemeClr val="dk1"/>
+    </dgm:linClrLst>
+    <dgm:effectClrLst/>
+    <dgm:txLinClrLst/>
+    <dgm:txFillClrLst meth="repeat">
+      <a:schemeClr val="tx1"/>
+    </dgm:txFillClrLst>
+    <dgm:txEffectClrLst/>
+  </dgm:styleLbl>
+  <dgm:styleLbl name="callout">
+    <dgm:fillClrLst meth="repeat">
+      <a:schemeClr val="dk1"/>
+    </dgm:fillClrLst>
+    <dgm:linClrLst meth="repeat">
+      <a:schemeClr val="dk1"/>
+    </dgm:linClrLst>
+    <dgm:effectClrLst/>
+    <dgm:txLinClrLst/>
+    <dgm:txFillClrLst meth="repeat">
+      <a:schemeClr val="tx1"/>
+    </dgm:txFillClrLst>
+    <dgm:txEffectClrLst/>
+  </dgm:styleLbl>
+  <dgm:styleLbl name="asst0">
+    <dgm:fillClrLst meth="repeat">
+      <a:schemeClr val="lt1"/>
+    </dgm:fillClrLst>
+    <dgm:linClrLst meth="repeat">
+      <a:schemeClr val="dk1">
+        <a:shade val="80000"/>
+      </a:schemeClr>
+    </dgm:linClrLst>
+    <dgm:effectClrLst/>
+    <dgm:txLinClrLst/>
+    <dgm:txFillClrLst meth="repeat">
+      <a:schemeClr val="dk1"/>
+    </dgm:txFillClrLst>
+    <dgm:txEffectClrLst/>
+  </dgm:styleLbl>
+  <dgm:styleLbl name="asst1">
+    <dgm:fillClrLst meth="repeat">
+      <a:schemeClr val="lt1"/>
+    </dgm:fillClrLst>
+    <dgm:linClrLst meth="repeat">
+      <a:schemeClr val="dk1">
+        <a:shade val="80000"/>
+      </a:schemeClr>
+    </dgm:linClrLst>
+    <dgm:effectClrLst/>
+    <dgm:txLinClrLst/>
+    <dgm:txFillClrLst meth="repeat">
+      <a:schemeClr val="dk1"/>
+    </dgm:txFillClrLst>
+    <dgm:txEffectClrLst/>
+  </dgm:styleLbl>
+  <dgm:styleLbl name="asst2">
+    <dgm:fillClrLst meth="repeat">
+      <a:schemeClr val="lt1"/>
+    </dgm:fillClrLst>
+    <dgm:linClrLst meth="repeat">
+      <a:schemeClr val="dk1">
+        <a:shade val="80000"/>
+      </a:schemeClr>
+    </dgm:linClrLst>
+    <dgm:effectClrLst/>
+    <dgm:txLinClrLst/>
+    <dgm:txFillClrLst meth="repeat">
+      <a:schemeClr val="dk1"/>
+    </dgm:txFillClrLst>
+    <dgm:txEffectClrLst/>
+  </dgm:styleLbl>
+  <dgm:styleLbl name="asst3">
+    <dgm:fillClrLst meth="repeat">
+      <a:schemeClr val="lt1"/>
+    </dgm:fillClrLst>
+    <dgm:linClrLst meth="repeat">
+      <a:schemeClr val="dk1">
+        <a:shade val="80000"/>
+      </a:schemeClr>
+    </dgm:linClrLst>
+    <dgm:effectClrLst/>
+    <dgm:txLinClrLst/>
+    <dgm:txFillClrLst meth="repeat">
+      <a:schemeClr val="dk1"/>
+    </dgm:txFillClrLst>
+    <dgm:txEffectClrLst/>
+  </dgm:styleLbl>
+  <dgm:styleLbl name="asst4">
+    <dgm:fillClrLst meth="repeat">
+      <a:schemeClr val="lt1"/>
+    </dgm:fillClrLst>
+    <dgm:linClrLst meth="repeat">
+      <a:schemeClr val="dk1">
+        <a:shade val="80000"/>
+      </a:schemeClr>
+    </dgm:linClrLst>
+    <dgm:effectClrLst/>
+    <dgm:txLinClrLst/>
+    <dgm:txFillClrLst meth="repeat">
+      <a:schemeClr val="dk1"/>
+    </dgm:txFillClrLst>
+    <dgm:txEffectClrLst/>
+  </dgm:styleLbl>
+  <dgm:styleLbl name="parChTrans2D1">
+    <dgm:fillClrLst meth="repeat">
+      <a:schemeClr val="dk1">
+        <a:tint val="60000"/>
+      </a:schemeClr>
+    </dgm:fillClrLst>
+    <dgm:linClrLst meth="repeat">
+      <a:schemeClr val="dk1">
+        <a:tint val="60000"/>
+      </a:schemeClr>
+    </dgm:linClrLst>
+    <dgm:effectClrLst/>
+    <dgm:txLinClrLst/>
+    <dgm:txFillClrLst/>
+    <dgm:txEffectClrLst/>
+  </dgm:styleLbl>
+  <dgm:styleLbl name="parChTrans2D2">
+    <dgm:fillClrLst meth="repeat">
+      <a:schemeClr val="dk1"/>
+    </dgm:fillClrLst>
+    <dgm:linClrLst meth="repeat">
+      <a:schemeClr val="dk1"/>
+    </dgm:linClrLst>
+    <dgm:effectClrLst/>
+    <dgm:txLinClrLst/>
+    <dgm:txFillClrLst/>
+    <dgm:txEffectClrLst/>
+  </dgm:styleLbl>
+  <dgm:styleLbl name="parChTrans2D3">
+    <dgm:fillClrLst meth="repeat">
+      <a:schemeClr val="dk1"/>
+    </dgm:fillClrLst>
+    <dgm:linClrLst meth="repeat">
+      <a:schemeClr val="dk1"/>
+    </dgm:linClrLst>
+    <dgm:effectClrLst/>
+    <dgm:txLinClrLst/>
+    <dgm:txFillClrLst/>
+    <dgm:txEffectClrLst/>
+  </dgm:styleLbl>
+  <dgm:styleLbl name="parChTrans2D4">
+    <dgm:fillClrLst meth="repeat">
+      <a:schemeClr val="dk1"/>
+    </dgm:fillClrLst>
+    <dgm:linClrLst meth="repeat">
+      <a:schemeClr val="dk1"/>
+    </dgm:linClrLst>
+    <dgm:effectClrLst/>
+    <dgm:txLinClrLst/>
+    <dgm:txFillClrLst meth="repeat">
+      <a:schemeClr val="lt1"/>
+    </dgm:txFillClrLst>
+    <dgm:txEffectClrLst/>
+  </dgm:styleLbl>
+  <dgm:styleLbl name="parChTrans1D1">
+    <dgm:fillClrLst meth="repeat">
+      <a:schemeClr val="dk1"/>
+    </dgm:fillClrLst>
+    <dgm:linClrLst meth="repeat">
+      <a:schemeClr val="dk1">
+        <a:shade val="60000"/>
+      </a:schemeClr>
+    </dgm:linClrLst>
+    <dgm:effectClrLst/>
+    <dgm:txLinClrLst/>
+    <dgm:txFillClrLst meth="repeat">
+      <a:schemeClr val="tx1"/>
+    </dgm:txFillClrLst>
+    <dgm:txEffectClrLst/>
+  </dgm:styleLbl>
+  <dgm:styleLbl name="parChTrans1D2">
+    <dgm:fillClrLst meth="repeat">
+      <a:schemeClr val="dk1"/>
+    </dgm:fillClrLst>
+    <dgm:linClrLst meth="repeat">
+      <a:schemeClr val="dk1">
+        <a:shade val="60000"/>
+      </a:schemeClr>
+    </dgm:linClrLst>
+    <dgm:effectClrLst/>
+    <dgm:txLinClrLst/>
+    <dgm:txFillClrLst meth="repeat">
+      <a:schemeClr val="tx1"/>
+    </dgm:txFillClrLst>
+    <dgm:txEffectClrLst/>
+  </dgm:styleLbl>
+  <dgm:styleLbl name="parChTrans1D3">
+    <dgm:fillClrLst meth="repeat">
+      <a:schemeClr val="dk1"/>
+    </dgm:fillClrLst>
+    <dgm:linClrLst meth="repeat">
+      <a:schemeClr val="dk1">
+        <a:shade val="80000"/>
+      </a:schemeClr>
+    </dgm:linClrLst>
+    <dgm:effectClrLst/>
+    <dgm:txLinClrLst/>
+    <dgm:txFillClrLst meth="repeat">
+      <a:schemeClr val="tx1"/>
+    </dgm:txFillClrLst>
+    <dgm:txEffectClrLst/>
+  </dgm:styleLbl>
+  <dgm:styleLbl name="parChTrans1D4">
+    <dgm:fillClrLst meth="repeat">
+      <a:schemeClr val="dk1"/>
+    </dgm:fillClrLst>
+    <dgm:linClrLst meth="repeat">
+      <a:schemeClr val="dk1">
+        <a:shade val="80000"/>
+      </a:schemeClr>
+    </dgm:linClrLst>
+    <dgm:effectClrLst/>
+    <dgm:txLinClrLst/>
+    <dgm:txFillClrLst meth="repeat">
+      <a:schemeClr val="tx1"/>
+    </dgm:txFillClrLst>
+    <dgm:txEffectClrLst/>
+  </dgm:styleLbl>
+  <dgm:styleLbl name="fgAcc1">
+    <dgm:fillClrLst meth="repeat">
+      <a:schemeClr val="dk1">
+        <a:alpha val="90000"/>
+        <a:tint val="40000"/>
+      </a:schemeClr>
+    </dgm:fillClrLst>
+    <dgm:linClrLst meth="repeat">
+      <a:schemeClr val="dk1"/>
+    </dgm:linClrLst>
+    <dgm:effectClrLst/>
+    <dgm:txLinClrLst/>
+    <dgm:txFillClrLst meth="repeat">
+      <a:schemeClr val="dk1"/>
+    </dgm:txFillClrLst>
+    <dgm:txEffectClrLst/>
+  </dgm:styleLbl>
+  <dgm:styleLbl name="conFgAcc1">
+    <dgm:fillClrLst meth="repeat">
+      <a:schemeClr val="dk1">
+        <a:alpha val="90000"/>
+        <a:tint val="40000"/>
+      </a:schemeClr>
+    </dgm:fillClrLst>
+    <dgm:linClrLst meth="repeat">
+      <a:schemeClr val="dk1"/>
+    </dgm:linClrLst>
+    <dgm:effectClrLst/>
+    <dgm:txLinClrLst/>
+    <dgm:txFillClrLst meth="repeat">
+      <a:schemeClr val="dk1"/>
+    </dgm:txFillClrLst>
+    <dgm:txEffectClrLst/>
+  </dgm:styleLbl>
+  <dgm:styleLbl name="alignAcc1">
+    <dgm:fillClrLst meth="repeat">
+      <a:schemeClr val="dk1">
+        <a:alpha val="90000"/>
+        <a:tint val="40000"/>
+      </a:schemeClr>
+    </dgm:fillClrLst>
+    <dgm:linClrLst meth="repeat">
+      <a:schemeClr val="dk1"/>
+    </dgm:linClrLst>
+    <dgm:effectClrLst/>
+    <dgm:txLinClrLst/>
+    <dgm:txFillClrLst meth="repeat">
+      <a:schemeClr val="dk1"/>
+    </dgm:txFillClrLst>
+    <dgm:txEffectClrLst/>
+  </dgm:styleLbl>
+  <dgm:styleLbl name="trAlignAcc1">
+    <dgm:fillClrLst meth="repeat">
+      <a:schemeClr val="dk1">
+        <a:alpha val="40000"/>
+        <a:tint val="40000"/>
+      </a:schemeClr>
+    </dgm:fillClrLst>
+    <dgm:linClrLst meth="repeat">
+      <a:schemeClr val="dk1"/>
+    </dgm:linClrLst>
+    <dgm:effectClrLst/>
+    <dgm:txLinClrLst/>
+    <dgm:txFillClrLst meth="repeat">
+      <a:schemeClr val="dk1"/>
+    </dgm:txFillClrLst>
+    <dgm:txEffectClrLst/>
+  </dgm:styleLbl>
+  <dgm:styleLbl name="bgAcc1">
+    <dgm:fillClrLst meth="repeat">
+      <a:schemeClr val="dk1">
+        <a:alpha val="90000"/>
+        <a:tint val="40000"/>
+      </a:schemeClr>
+    </dgm:fillClrLst>
+    <dgm:linClrLst meth="repeat">
+      <a:schemeClr val="dk1"/>
+    </dgm:linClrLst>
+    <dgm:effectClrLst/>
+    <dgm:txLinClrLst/>
+    <dgm:txFillClrLst meth="repeat">
+      <a:schemeClr val="dk1"/>
+    </dgm:txFillClrLst>
+    <dgm:txEffectClrLst/>
+  </dgm:styleLbl>
+  <dgm:styleLbl name="solidFgAcc1">
+    <dgm:fillClrLst meth="repeat">
+      <a:schemeClr val="lt1"/>
+    </dgm:fillClrLst>
+    <dgm:linClrLst meth="repeat">
+      <a:schemeClr val="dk1"/>
+    </dgm:linClrLst>
+    <dgm:effectClrLst/>
+    <dgm:txLinClrLst/>
+    <dgm:txFillClrLst meth="repeat">
+      <a:schemeClr val="dk1"/>
+    </dgm:txFillClrLst>
+    <dgm:txEffectClrLst/>
+  </dgm:styleLbl>
+  <dgm:styleLbl name="solidAlignAcc1">
+    <dgm:fillClrLst meth="repeat">
+      <a:schemeClr val="lt1"/>
+    </dgm:fillClrLst>
+    <dgm:linClrLst meth="repeat">
+      <a:schemeClr val="dk1"/>
+    </dgm:linClrLst>
+    <dgm:effectClrLst/>
+    <dgm:txLinClrLst/>
+    <dgm:txFillClrLst meth="repeat">
+      <a:schemeClr val="dk1"/>
+    </dgm:txFillClrLst>
+    <dgm:txEffectClrLst/>
+  </dgm:styleLbl>
+  <dgm:styleLbl name="solidBgAcc1">
+    <dgm:fillClrLst meth="repeat">
+      <a:schemeClr val="lt1"/>
+    </dgm:fillClrLst>
+    <dgm:linClrLst meth="repeat">
+      <a:schemeClr val="dk1"/>
+    </dgm:linClrLst>
+    <dgm:effectClrLst/>
+    <dgm:txLinClrLst/>
+    <dgm:txFillClrLst meth="repeat">
+      <a:schemeClr val="dk1"/>
+    </dgm:txFillClrLst>
+    <dgm:txEffectClrLst/>
+  </dgm:styleLbl>
+  <dgm:styleLbl name="fgAccFollowNode1">
+    <dgm:fillClrLst meth="repeat">
+      <a:schemeClr val="lt1">
+        <a:alpha val="90000"/>
+        <a:tint val="40000"/>
+      </a:schemeClr>
+    </dgm:fillClrLst>
+    <dgm:linClrLst meth="repeat">
+      <a:schemeClr val="dk1">
+        <a:alpha val="90000"/>
+      </a:schemeClr>
+    </dgm:linClrLst>
+    <dgm:effectClrLst/>
+    <dgm:txLinClrLst/>
+    <dgm:txFillClrLst meth="repeat">
+      <a:schemeClr val="dk1"/>
+    </dgm:txFillClrLst>
+    <dgm:txEffectClrLst/>
+  </dgm:styleLbl>
+  <dgm:styleLbl name="alignAccFollowNode1">
+    <dgm:fillClrLst meth="repeat">
+      <a:schemeClr val="lt1">
+        <a:alpha val="90000"/>
+        <a:tint val="40000"/>
+      </a:schemeClr>
+    </dgm:fillClrLst>
+    <dgm:linClrLst meth="repeat">
+      <a:schemeClr val="dk1">
+        <a:alpha val="90000"/>
+      </a:schemeClr>
+    </dgm:linClrLst>
+    <dgm:effectClrLst/>
+    <dgm:txLinClrLst/>
+    <dgm:txFillClrLst meth="repeat">
+      <a:schemeClr val="dk1"/>
+    </dgm:txFillClrLst>
+    <dgm:txEffectClrLst/>
+  </dgm:styleLbl>
+  <dgm:styleLbl name="bgAccFollowNode1">
+    <dgm:fillClrLst meth="repeat">
+      <a:schemeClr val="lt1">
+        <a:alpha val="90000"/>
+        <a:tint val="40000"/>
+      </a:schemeClr>
+    </dgm:fillClrLst>
+    <dgm:linClrLst meth="repeat">
+      <a:schemeClr val="dk1">
+        <a:alpha val="90000"/>
+      </a:schemeClr>
+    </dgm:linClrLst>
+    <dgm:effectClrLst/>
+    <dgm:txLinClrLst/>
+    <dgm:txFillClrLst meth="repeat">
+      <a:schemeClr val="dk1"/>
+    </dgm:txFillClrLst>
+    <dgm:txEffectClrLst/>
+  </dgm:styleLbl>
+  <dgm:styleLbl name="fgAcc0">
+    <dgm:fillClrLst meth="repeat">
+      <a:schemeClr val="dk1">
+        <a:alpha val="90000"/>
+        <a:tint val="40000"/>
+      </a:schemeClr>
+    </dgm:fillClrLst>
+    <dgm:linClrLst meth="repeat">
+      <a:schemeClr val="dk1"/>
+    </dgm:linClrLst>
+    <dgm:effectClrLst/>
+    <dgm:txLinClrLst/>
+    <dgm:txFillClrLst meth="repeat">
+      <a:schemeClr val="dk1"/>
+    </dgm:txFillClrLst>
+    <dgm:txEffectClrLst/>
+  </dgm:styleLbl>
+  <dgm:styleLbl name="fgAcc2">
+    <dgm:fillClrLst meth="repeat">
+      <a:schemeClr val="dk1">
+        <a:alpha val="90000"/>
+        <a:tint val="40000"/>
+      </a:schemeClr>
+    </dgm:fillClrLst>
+    <dgm:linClrLst meth="repeat">
+      <a:schemeClr val="dk1"/>
+    </dgm:linClrLst>
+    <dgm:effectClrLst/>
+    <dgm:txLinClrLst/>
+    <dgm:txFillClrLst meth="repeat">
+      <a:schemeClr val="dk1"/>
+    </dgm:txFillClrLst>
+    <dgm:txEffectClrLst/>
+  </dgm:styleLbl>
+  <dgm:styleLbl name="fgAcc3">
+    <dgm:fillClrLst meth="repeat">
+      <a:schemeClr val="dk1">
+        <a:alpha val="90000"/>
+        <a:tint val="40000"/>
+      </a:schemeClr>
+    </dgm:fillClrLst>
+    <dgm:linClrLst meth="repeat">
+      <a:schemeClr val="dk1"/>
+    </dgm:linClrLst>
+    <dgm:effectClrLst/>
+    <dgm:txLinClrLst/>
+    <dgm:txFillClrLst meth="repeat">
+      <a:schemeClr val="dk1"/>
+    </dgm:txFillClrLst>
+    <dgm:txEffectClrLst/>
+  </dgm:styleLbl>
+  <dgm:styleLbl name="fgAcc4">
+    <dgm:fillClrLst meth="repeat">
+      <a:schemeClr val="dk1">
+        <a:alpha val="90000"/>
+        <a:tint val="40000"/>
+      </a:schemeClr>
+    </dgm:fillClrLst>
+    <dgm:linClrLst meth="repeat">
+      <a:schemeClr val="dk1"/>
+    </dgm:linClrLst>
+    <dgm:effectClrLst/>
+    <dgm:txLinClrLst/>
+    <dgm:txFillClrLst meth="repeat">
+      <a:schemeClr val="dk1"/>
+    </dgm:txFillClrLst>
+    <dgm:txEffectClrLst/>
+  </dgm:styleLbl>
+  <dgm:styleLbl name="bgShp">
+    <dgm:fillClrLst meth="repeat">
+      <a:schemeClr val="dk1">
+        <a:tint val="40000"/>
+      </a:schemeClr>
+    </dgm:fillClrLst>
+    <dgm:linClrLst meth="repeat">
+      <a:schemeClr val="dk1"/>
+    </dgm:linClrLst>
+    <dgm:effectClrLst/>
+    <dgm:txLinClrLst/>
+    <dgm:txFillClrLst meth="repeat">
+      <a:schemeClr val="dk1"/>
+    </dgm:txFillClrLst>
+    <dgm:txEffectClrLst/>
+  </dgm:styleLbl>
+  <dgm:styleLbl name="dkBgShp">
+    <dgm:fillClrLst meth="repeat">
+      <a:schemeClr val="dk1">
+        <a:shade val="80000"/>
+      </a:schemeClr>
+    </dgm:fillClrLst>
+    <dgm:linClrLst meth="repeat">
+      <a:schemeClr val="dk1"/>
+    </dgm:linClrLst>
+    <dgm:effectClrLst/>
+    <dgm:txLinClrLst/>
+    <dgm:txFillClrLst meth="repeat">
+      <a:schemeClr val="lt1"/>
+    </dgm:txFillClrLst>
+    <dgm:txEffectClrLst/>
+  </dgm:styleLbl>
+  <dgm:styleLbl name="trBgShp">
+    <dgm:fillClrLst meth="repeat">
+      <a:schemeClr val="dk1">
+        <a:tint val="50000"/>
+        <a:alpha val="40000"/>
+      </a:schemeClr>
+    </dgm:fillClrLst>
+    <dgm:linClrLst meth="repeat">
+      <a:schemeClr val="dk1"/>
+    </dgm:linClrLst>
+    <dgm:effectClrLst/>
+    <dgm:txLinClrLst/>
+    <dgm:txFillClrLst meth="repeat">
+      <a:schemeClr val="lt1"/>
+    </dgm:txFillClrLst>
+    <dgm:txEffectClrLst/>
+  </dgm:styleLbl>
+  <dgm:styleLbl name="fgShp">
+    <dgm:fillClrLst meth="repeat">
+      <a:schemeClr val="dk1">
+        <a:tint val="60000"/>
+      </a:schemeClr>
+    </dgm:fillClrLst>
+    <dgm:linClrLst meth="repeat">
+      <a:schemeClr val="lt1"/>
+    </dgm:linClrLst>
+    <dgm:effectClrLst/>
+    <dgm:txLinClrLst/>
+    <dgm:txFillClrLst meth="repeat">
+      <a:schemeClr val="dk1"/>
+    </dgm:txFillClrLst>
+    <dgm:txEffectClrLst/>
+  </dgm:styleLbl>
+  <dgm:styleLbl name="revTx">
+    <dgm:fillClrLst meth="repeat">
+      <a:schemeClr val="lt1">
+        <a:alpha val="0"/>
+      </a:schemeClr>
+    </dgm:fillClrLst>
+    <dgm:linClrLst meth="repeat">
+      <a:schemeClr val="dk1">
+        <a:alpha val="0"/>
+      </a:schemeClr>
+    </dgm:linClrLst>
+    <dgm:effectClrLst/>
+    <dgm:txLinClrLst/>
+    <dgm:txFillClrLst meth="repeat">
+      <a:schemeClr val="tx1"/>
+    </dgm:txFillClrLst>
+    <dgm:txEffectClrLst/>
+  </dgm:styleLbl>
+</dgm:colorsDef>
+</file>
+
+<file path=word/diagrams/data1.xml><?xml version="1.0" encoding="utf-8"?>
+<dgm:dataModel xmlns:dgm="http://schemas.openxmlformats.org/drawingml/2006/diagram" xmlns:a="http://schemas.openxmlformats.org/drawingml/2006/main">
+  <dgm:ptLst>
+    <dgm:pt modelId="{2F12310D-162A-4F40-85B1-DA652C600837}" type="doc">
+      <dgm:prSet loTypeId="urn:microsoft.com/office/officeart/2005/8/layout/list1" loCatId="list" qsTypeId="urn:microsoft.com/office/officeart/2005/8/quickstyle/simple1" qsCatId="simple" csTypeId="urn:microsoft.com/office/officeart/2005/8/colors/accent0_1" csCatId="mainScheme" phldr="1"/>
+      <dgm:spPr/>
+      <dgm:t>
+        <a:bodyPr/>
+        <a:lstStyle/>
+        <a:p>
+          <a:endParaRPr lang="en-US"/>
+        </a:p>
+      </dgm:t>
+    </dgm:pt>
+    <dgm:pt modelId="{7BD204A6-1554-445C-8E3B-E552C356890B}">
+      <dgm:prSet phldrT="[Texto]"/>
+      <dgm:spPr/>
+      <dgm:t>
+        <a:bodyPr/>
+        <a:lstStyle/>
+        <a:p>
+          <a:r>
+            <a:rPr lang="en-US"/>
+            <a:t>Acuña Talavera Belen Abigail</a:t>
+          </a:r>
+        </a:p>
+      </dgm:t>
+    </dgm:pt>
+    <dgm:pt modelId="{348F8C21-A7F0-48F3-984B-56E6C36A6C2E}" type="parTrans" cxnId="{01BDC9A6-D7E5-4B67-B355-A7CEED819237}">
+      <dgm:prSet/>
+      <dgm:spPr/>
+      <dgm:t>
+        <a:bodyPr/>
+        <a:lstStyle/>
+        <a:p>
+          <a:endParaRPr lang="en-US"/>
+        </a:p>
+      </dgm:t>
+    </dgm:pt>
+    <dgm:pt modelId="{53096B34-C5E3-4602-8A24-FF8C7CE09C65}" type="sibTrans" cxnId="{01BDC9A6-D7E5-4B67-B355-A7CEED819237}">
+      <dgm:prSet/>
+      <dgm:spPr/>
+      <dgm:t>
+        <a:bodyPr/>
+        <a:lstStyle/>
+        <a:p>
+          <a:endParaRPr lang="en-US"/>
+        </a:p>
+      </dgm:t>
+    </dgm:pt>
+    <dgm:pt modelId="{88629A9E-49A2-4106-BCCC-33A6A57A0251}">
+      <dgm:prSet phldrT="[Texto]"/>
+      <dgm:spPr/>
+      <dgm:t>
+        <a:bodyPr/>
+        <a:lstStyle/>
+        <a:p>
+          <a:r>
+            <a:rPr lang="en-US"/>
+            <a:t>Detrinidad Sandigo Justin Steve</a:t>
+          </a:r>
+        </a:p>
+      </dgm:t>
+    </dgm:pt>
+    <dgm:pt modelId="{BB11CEB0-9CC8-4BB7-9802-60139FFD7E86}" type="parTrans" cxnId="{2B46CFA1-E633-4373-8ED6-32AFB55DFE96}">
+      <dgm:prSet/>
+      <dgm:spPr/>
+      <dgm:t>
+        <a:bodyPr/>
+        <a:lstStyle/>
+        <a:p>
+          <a:endParaRPr lang="en-US"/>
+        </a:p>
+      </dgm:t>
+    </dgm:pt>
+    <dgm:pt modelId="{BE815C89-77EE-4081-BDC0-AC1271405D70}" type="sibTrans" cxnId="{2B46CFA1-E633-4373-8ED6-32AFB55DFE96}">
+      <dgm:prSet/>
+      <dgm:spPr/>
+      <dgm:t>
+        <a:bodyPr/>
+        <a:lstStyle/>
+        <a:p>
+          <a:endParaRPr lang="en-US"/>
+        </a:p>
+      </dgm:t>
+    </dgm:pt>
+    <dgm:pt modelId="{72F011D3-167C-459F-AC3B-CCE33F317704}">
+      <dgm:prSet phldrT="[Texto]"/>
+      <dgm:spPr/>
+      <dgm:t>
+        <a:bodyPr/>
+        <a:lstStyle/>
+        <a:p>
+          <a:r>
+            <a:rPr lang="en-US"/>
+            <a:t>Hernandez Galan Alejandra Elizabeth</a:t>
+          </a:r>
+        </a:p>
+      </dgm:t>
+    </dgm:pt>
+    <dgm:pt modelId="{C46751E1-7EEF-4BB7-B82F-B3E967838EB5}" type="parTrans" cxnId="{73D26883-E818-4E4D-9952-CBC38AB2170C}">
+      <dgm:prSet/>
+      <dgm:spPr/>
+      <dgm:t>
+        <a:bodyPr/>
+        <a:lstStyle/>
+        <a:p>
+          <a:endParaRPr lang="en-US"/>
+        </a:p>
+      </dgm:t>
+    </dgm:pt>
+    <dgm:pt modelId="{FEB5BE38-E22B-47A4-8D59-292E0012657D}" type="sibTrans" cxnId="{73D26883-E818-4E4D-9952-CBC38AB2170C}">
+      <dgm:prSet/>
+      <dgm:spPr/>
+      <dgm:t>
+        <a:bodyPr/>
+        <a:lstStyle/>
+        <a:p>
+          <a:endParaRPr lang="en-US"/>
+        </a:p>
+      </dgm:t>
+    </dgm:pt>
+    <dgm:pt modelId="{FE92C21F-0C92-4F1C-913F-06431B936A06}">
+      <dgm:prSet phldrT="[Texto]"/>
+      <dgm:spPr/>
+      <dgm:t>
+        <a:bodyPr/>
+        <a:lstStyle/>
+        <a:p>
+          <a:r>
+            <a:rPr lang="en-US"/>
+            <a:t>Martinez Padilla Erick Jose </a:t>
+          </a:r>
+        </a:p>
+      </dgm:t>
+    </dgm:pt>
+    <dgm:pt modelId="{D66AD4A9-71AE-4B03-A7F4-38D2BAB553C7}" type="parTrans" cxnId="{A806EF9E-02EC-4559-B1FC-C2FC7600F474}">
+      <dgm:prSet/>
+      <dgm:spPr/>
+      <dgm:t>
+        <a:bodyPr/>
+        <a:lstStyle/>
+        <a:p>
+          <a:endParaRPr lang="en-US"/>
+        </a:p>
+      </dgm:t>
+    </dgm:pt>
+    <dgm:pt modelId="{923FB833-34D2-47FA-AFDF-5CBF97B80ABD}" type="sibTrans" cxnId="{A806EF9E-02EC-4559-B1FC-C2FC7600F474}">
+      <dgm:prSet/>
+      <dgm:spPr/>
+      <dgm:t>
+        <a:bodyPr/>
+        <a:lstStyle/>
+        <a:p>
+          <a:endParaRPr lang="en-US"/>
+        </a:p>
+      </dgm:t>
+    </dgm:pt>
+    <dgm:pt modelId="{2BCD0F03-2A8E-4249-A796-3ED7F8978BD8}" type="pres">
+      <dgm:prSet presAssocID="{2F12310D-162A-4F40-85B1-DA652C600837}" presName="linear" presStyleCnt="0">
+        <dgm:presLayoutVars>
+          <dgm:dir/>
+          <dgm:animLvl val="lvl"/>
+          <dgm:resizeHandles val="exact"/>
+        </dgm:presLayoutVars>
+      </dgm:prSet>
+      <dgm:spPr/>
+    </dgm:pt>
+    <dgm:pt modelId="{C05A260F-741A-43EF-AA61-ECA8FDB6DBD4}" type="pres">
+      <dgm:prSet presAssocID="{7BD204A6-1554-445C-8E3B-E552C356890B}" presName="parentLin" presStyleCnt="0"/>
+      <dgm:spPr/>
+    </dgm:pt>
+    <dgm:pt modelId="{1E7F638D-ED22-47B7-A2AC-611FE1495A4E}" type="pres">
+      <dgm:prSet presAssocID="{7BD204A6-1554-445C-8E3B-E552C356890B}" presName="parentLeftMargin" presStyleLbl="node1" presStyleIdx="0" presStyleCnt="4"/>
+      <dgm:spPr/>
+    </dgm:pt>
+    <dgm:pt modelId="{BF422335-7D13-4B54-8E79-2E66AD443040}" type="pres">
+      <dgm:prSet presAssocID="{7BD204A6-1554-445C-8E3B-E552C356890B}" presName="parentText" presStyleLbl="node1" presStyleIdx="0" presStyleCnt="4">
+        <dgm:presLayoutVars>
+          <dgm:chMax val="0"/>
+          <dgm:bulletEnabled val="1"/>
+        </dgm:presLayoutVars>
+      </dgm:prSet>
+      <dgm:spPr/>
+    </dgm:pt>
+    <dgm:pt modelId="{44810DB7-DD45-4775-9867-D1C3F2D05846}" type="pres">
+      <dgm:prSet presAssocID="{7BD204A6-1554-445C-8E3B-E552C356890B}" presName="negativeSpace" presStyleCnt="0"/>
+      <dgm:spPr/>
+    </dgm:pt>
+    <dgm:pt modelId="{E9B7B538-A7FF-4E52-BD0B-7AAA57EF9AE1}" type="pres">
+      <dgm:prSet presAssocID="{7BD204A6-1554-445C-8E3B-E552C356890B}" presName="childText" presStyleLbl="conFgAcc1" presStyleIdx="0" presStyleCnt="4">
+        <dgm:presLayoutVars>
+          <dgm:bulletEnabled val="1"/>
+        </dgm:presLayoutVars>
+      </dgm:prSet>
+      <dgm:spPr/>
+    </dgm:pt>
+    <dgm:pt modelId="{1A0729DB-90B4-4809-9EB8-553F0915A7E7}" type="pres">
+      <dgm:prSet presAssocID="{53096B34-C5E3-4602-8A24-FF8C7CE09C65}" presName="spaceBetweenRectangles" presStyleCnt="0"/>
+      <dgm:spPr/>
+    </dgm:pt>
+    <dgm:pt modelId="{C3AA082B-7AB0-45C4-84C7-C4330D64A9A1}" type="pres">
+      <dgm:prSet presAssocID="{88629A9E-49A2-4106-BCCC-33A6A57A0251}" presName="parentLin" presStyleCnt="0"/>
+      <dgm:spPr/>
+    </dgm:pt>
+    <dgm:pt modelId="{936372A2-87F2-4496-9A4E-1AFABB8566C4}" type="pres">
+      <dgm:prSet presAssocID="{88629A9E-49A2-4106-BCCC-33A6A57A0251}" presName="parentLeftMargin" presStyleLbl="node1" presStyleIdx="0" presStyleCnt="4"/>
+      <dgm:spPr/>
+    </dgm:pt>
+    <dgm:pt modelId="{89F9B4EB-1719-4025-94FD-E24FFBFECAF9}" type="pres">
+      <dgm:prSet presAssocID="{88629A9E-49A2-4106-BCCC-33A6A57A0251}" presName="parentText" presStyleLbl="node1" presStyleIdx="1" presStyleCnt="4">
+        <dgm:presLayoutVars>
+          <dgm:chMax val="0"/>
+          <dgm:bulletEnabled val="1"/>
+        </dgm:presLayoutVars>
+      </dgm:prSet>
+      <dgm:spPr/>
+    </dgm:pt>
+    <dgm:pt modelId="{649601F1-0D30-4732-92C1-9D0E65F581A5}" type="pres">
+      <dgm:prSet presAssocID="{88629A9E-49A2-4106-BCCC-33A6A57A0251}" presName="negativeSpace" presStyleCnt="0"/>
+      <dgm:spPr/>
+    </dgm:pt>
+    <dgm:pt modelId="{B941B716-5BBF-4F62-BA94-AF115CB34647}" type="pres">
+      <dgm:prSet presAssocID="{88629A9E-49A2-4106-BCCC-33A6A57A0251}" presName="childText" presStyleLbl="conFgAcc1" presStyleIdx="1" presStyleCnt="4">
+        <dgm:presLayoutVars>
+          <dgm:bulletEnabled val="1"/>
+        </dgm:presLayoutVars>
+      </dgm:prSet>
+      <dgm:spPr/>
+    </dgm:pt>
+    <dgm:pt modelId="{CD5B7F8C-E996-413E-9799-580760EBD13F}" type="pres">
+      <dgm:prSet presAssocID="{BE815C89-77EE-4081-BDC0-AC1271405D70}" presName="spaceBetweenRectangles" presStyleCnt="0"/>
+      <dgm:spPr/>
+    </dgm:pt>
+    <dgm:pt modelId="{B41B1C62-3DC4-4C8D-8505-DBF73D622AC6}" type="pres">
+      <dgm:prSet presAssocID="{72F011D3-167C-459F-AC3B-CCE33F317704}" presName="parentLin" presStyleCnt="0"/>
+      <dgm:spPr/>
+    </dgm:pt>
+    <dgm:pt modelId="{4989E595-6EAD-4101-A663-196DE67C1B67}" type="pres">
+      <dgm:prSet presAssocID="{72F011D3-167C-459F-AC3B-CCE33F317704}" presName="parentLeftMargin" presStyleLbl="node1" presStyleIdx="1" presStyleCnt="4"/>
+      <dgm:spPr/>
+    </dgm:pt>
+    <dgm:pt modelId="{5917FE23-FE00-47DF-A44C-3D73EE0DA400}" type="pres">
+      <dgm:prSet presAssocID="{72F011D3-167C-459F-AC3B-CCE33F317704}" presName="parentText" presStyleLbl="node1" presStyleIdx="2" presStyleCnt="4">
+        <dgm:presLayoutVars>
+          <dgm:chMax val="0"/>
+          <dgm:bulletEnabled val="1"/>
+        </dgm:presLayoutVars>
+      </dgm:prSet>
+      <dgm:spPr/>
+    </dgm:pt>
+    <dgm:pt modelId="{AD63A5B9-0E7A-48DF-9A48-222526CB42BC}" type="pres">
+      <dgm:prSet presAssocID="{72F011D3-167C-459F-AC3B-CCE33F317704}" presName="negativeSpace" presStyleCnt="0"/>
+      <dgm:spPr/>
+    </dgm:pt>
+    <dgm:pt modelId="{FD3126C4-B84D-4641-B280-12FC39FEC57D}" type="pres">
+      <dgm:prSet presAssocID="{72F011D3-167C-459F-AC3B-CCE33F317704}" presName="childText" presStyleLbl="conFgAcc1" presStyleIdx="2" presStyleCnt="4">
+        <dgm:presLayoutVars>
+          <dgm:bulletEnabled val="1"/>
+        </dgm:presLayoutVars>
+      </dgm:prSet>
+      <dgm:spPr/>
+    </dgm:pt>
+    <dgm:pt modelId="{FA5BB834-C9B2-4B2E-9926-1DBBC2991C4D}" type="pres">
+      <dgm:prSet presAssocID="{FEB5BE38-E22B-47A4-8D59-292E0012657D}" presName="spaceBetweenRectangles" presStyleCnt="0"/>
+      <dgm:spPr/>
+    </dgm:pt>
+    <dgm:pt modelId="{275202E3-3A0D-4471-8587-70B8AF0707D9}" type="pres">
+      <dgm:prSet presAssocID="{FE92C21F-0C92-4F1C-913F-06431B936A06}" presName="parentLin" presStyleCnt="0"/>
+      <dgm:spPr/>
+    </dgm:pt>
+    <dgm:pt modelId="{3EBA17B9-CC1B-4879-BF34-C2598DD1B23A}" type="pres">
+      <dgm:prSet presAssocID="{FE92C21F-0C92-4F1C-913F-06431B936A06}" presName="parentLeftMargin" presStyleLbl="node1" presStyleIdx="2" presStyleCnt="4"/>
+      <dgm:spPr/>
+    </dgm:pt>
+    <dgm:pt modelId="{65D0158A-4A21-451C-9F86-495DB06D91BD}" type="pres">
+      <dgm:prSet presAssocID="{FE92C21F-0C92-4F1C-913F-06431B936A06}" presName="parentText" presStyleLbl="node1" presStyleIdx="3" presStyleCnt="4">
+        <dgm:presLayoutVars>
+          <dgm:chMax val="0"/>
+          <dgm:bulletEnabled val="1"/>
+        </dgm:presLayoutVars>
+      </dgm:prSet>
+      <dgm:spPr/>
+    </dgm:pt>
+    <dgm:pt modelId="{663F3E91-F46E-4915-8918-1E9BDB001E5E}" type="pres">
+      <dgm:prSet presAssocID="{FE92C21F-0C92-4F1C-913F-06431B936A06}" presName="negativeSpace" presStyleCnt="0"/>
+      <dgm:spPr/>
+    </dgm:pt>
+    <dgm:pt modelId="{DB5A5C83-F553-4588-A3EB-1ED6D87F888F}" type="pres">
+      <dgm:prSet presAssocID="{FE92C21F-0C92-4F1C-913F-06431B936A06}" presName="childText" presStyleLbl="conFgAcc1" presStyleIdx="3" presStyleCnt="4">
+        <dgm:presLayoutVars>
+          <dgm:bulletEnabled val="1"/>
+        </dgm:presLayoutVars>
+      </dgm:prSet>
+      <dgm:spPr/>
+    </dgm:pt>
+  </dgm:ptLst>
+  <dgm:cxnLst>
+    <dgm:cxn modelId="{5B156D2B-EB61-41CF-A9F9-F725561BC887}" type="presOf" srcId="{88629A9E-49A2-4106-BCCC-33A6A57A0251}" destId="{89F9B4EB-1719-4025-94FD-E24FFBFECAF9}" srcOrd="1" destOrd="0" presId="urn:microsoft.com/office/officeart/2005/8/layout/list1"/>
+    <dgm:cxn modelId="{A57A966A-BD94-4E7A-94E7-00CDE2AB6436}" type="presOf" srcId="{2F12310D-162A-4F40-85B1-DA652C600837}" destId="{2BCD0F03-2A8E-4249-A796-3ED7F8978BD8}" srcOrd="0" destOrd="0" presId="urn:microsoft.com/office/officeart/2005/8/layout/list1"/>
+    <dgm:cxn modelId="{A2AA574F-0FA3-455C-B845-2F6F928C7AE4}" type="presOf" srcId="{72F011D3-167C-459F-AC3B-CCE33F317704}" destId="{4989E595-6EAD-4101-A663-196DE67C1B67}" srcOrd="0" destOrd="0" presId="urn:microsoft.com/office/officeart/2005/8/layout/list1"/>
+    <dgm:cxn modelId="{201BCA53-BB3F-430A-A517-8B984AA45F7B}" type="presOf" srcId="{FE92C21F-0C92-4F1C-913F-06431B936A06}" destId="{65D0158A-4A21-451C-9F86-495DB06D91BD}" srcOrd="1" destOrd="0" presId="urn:microsoft.com/office/officeart/2005/8/layout/list1"/>
+    <dgm:cxn modelId="{73D26883-E818-4E4D-9952-CBC38AB2170C}" srcId="{2F12310D-162A-4F40-85B1-DA652C600837}" destId="{72F011D3-167C-459F-AC3B-CCE33F317704}" srcOrd="2" destOrd="0" parTransId="{C46751E1-7EEF-4BB7-B82F-B3E967838EB5}" sibTransId="{FEB5BE38-E22B-47A4-8D59-292E0012657D}"/>
+    <dgm:cxn modelId="{A407DE87-4F06-4290-9407-A76F1FEDF096}" type="presOf" srcId="{88629A9E-49A2-4106-BCCC-33A6A57A0251}" destId="{936372A2-87F2-4496-9A4E-1AFABB8566C4}" srcOrd="0" destOrd="0" presId="urn:microsoft.com/office/officeart/2005/8/layout/list1"/>
+    <dgm:cxn modelId="{FB025394-691A-4FDE-B1E3-448B2DA2FFDE}" type="presOf" srcId="{72F011D3-167C-459F-AC3B-CCE33F317704}" destId="{5917FE23-FE00-47DF-A44C-3D73EE0DA400}" srcOrd="1" destOrd="0" presId="urn:microsoft.com/office/officeart/2005/8/layout/list1"/>
+    <dgm:cxn modelId="{A806EF9E-02EC-4559-B1FC-C2FC7600F474}" srcId="{2F12310D-162A-4F40-85B1-DA652C600837}" destId="{FE92C21F-0C92-4F1C-913F-06431B936A06}" srcOrd="3" destOrd="0" parTransId="{D66AD4A9-71AE-4B03-A7F4-38D2BAB553C7}" sibTransId="{923FB833-34D2-47FA-AFDF-5CBF97B80ABD}"/>
+    <dgm:cxn modelId="{2B46CFA1-E633-4373-8ED6-32AFB55DFE96}" srcId="{2F12310D-162A-4F40-85B1-DA652C600837}" destId="{88629A9E-49A2-4106-BCCC-33A6A57A0251}" srcOrd="1" destOrd="0" parTransId="{BB11CEB0-9CC8-4BB7-9802-60139FFD7E86}" sibTransId="{BE815C89-77EE-4081-BDC0-AC1271405D70}"/>
+    <dgm:cxn modelId="{01BDC9A6-D7E5-4B67-B355-A7CEED819237}" srcId="{2F12310D-162A-4F40-85B1-DA652C600837}" destId="{7BD204A6-1554-445C-8E3B-E552C356890B}" srcOrd="0" destOrd="0" parTransId="{348F8C21-A7F0-48F3-984B-56E6C36A6C2E}" sibTransId="{53096B34-C5E3-4602-8A24-FF8C7CE09C65}"/>
+    <dgm:cxn modelId="{883E0FE8-E543-43F4-9BA3-A51858676B17}" type="presOf" srcId="{7BD204A6-1554-445C-8E3B-E552C356890B}" destId="{1E7F638D-ED22-47B7-A2AC-611FE1495A4E}" srcOrd="0" destOrd="0" presId="urn:microsoft.com/office/officeart/2005/8/layout/list1"/>
+    <dgm:cxn modelId="{57C34EEC-9C16-41E7-BDA7-AAFBB871B132}" type="presOf" srcId="{7BD204A6-1554-445C-8E3B-E552C356890B}" destId="{BF422335-7D13-4B54-8E79-2E66AD443040}" srcOrd="1" destOrd="0" presId="urn:microsoft.com/office/officeart/2005/8/layout/list1"/>
+    <dgm:cxn modelId="{159008ED-0880-4E1D-9447-D2E38B22F977}" type="presOf" srcId="{FE92C21F-0C92-4F1C-913F-06431B936A06}" destId="{3EBA17B9-CC1B-4879-BF34-C2598DD1B23A}" srcOrd="0" destOrd="0" presId="urn:microsoft.com/office/officeart/2005/8/layout/list1"/>
+    <dgm:cxn modelId="{1C0D7FC4-DDE1-496C-BB01-6FFF5050EBCF}" type="presParOf" srcId="{2BCD0F03-2A8E-4249-A796-3ED7F8978BD8}" destId="{C05A260F-741A-43EF-AA61-ECA8FDB6DBD4}" srcOrd="0" destOrd="0" presId="urn:microsoft.com/office/officeart/2005/8/layout/list1"/>
+    <dgm:cxn modelId="{1E5E70E9-CA6E-4050-BC03-2AB313F9E98D}" type="presParOf" srcId="{C05A260F-741A-43EF-AA61-ECA8FDB6DBD4}" destId="{1E7F638D-ED22-47B7-A2AC-611FE1495A4E}" srcOrd="0" destOrd="0" presId="urn:microsoft.com/office/officeart/2005/8/layout/list1"/>
+    <dgm:cxn modelId="{D14EB3D0-D538-414E-B177-9280D39ECA12}" type="presParOf" srcId="{C05A260F-741A-43EF-AA61-ECA8FDB6DBD4}" destId="{BF422335-7D13-4B54-8E79-2E66AD443040}" srcOrd="1" destOrd="0" presId="urn:microsoft.com/office/officeart/2005/8/layout/list1"/>
+    <dgm:cxn modelId="{91B630D4-5B82-4E5B-AA87-8D2D4A6E0580}" type="presParOf" srcId="{2BCD0F03-2A8E-4249-A796-3ED7F8978BD8}" destId="{44810DB7-DD45-4775-9867-D1C3F2D05846}" srcOrd="1" destOrd="0" presId="urn:microsoft.com/office/officeart/2005/8/layout/list1"/>
+    <dgm:cxn modelId="{6CFAB083-746E-436E-B5CD-8AD5D550BD61}" type="presParOf" srcId="{2BCD0F03-2A8E-4249-A796-3ED7F8978BD8}" destId="{E9B7B538-A7FF-4E52-BD0B-7AAA57EF9AE1}" srcOrd="2" destOrd="0" presId="urn:microsoft.com/office/officeart/2005/8/layout/list1"/>
+    <dgm:cxn modelId="{0C80ED71-DC0D-4A0D-B395-51FED9412A44}" type="presParOf" srcId="{2BCD0F03-2A8E-4249-A796-3ED7F8978BD8}" destId="{1A0729DB-90B4-4809-9EB8-553F0915A7E7}" srcOrd="3" destOrd="0" presId="urn:microsoft.com/office/officeart/2005/8/layout/list1"/>
+    <dgm:cxn modelId="{422DC241-0EA7-4CDB-9880-CCEEC6E78304}" type="presParOf" srcId="{2BCD0F03-2A8E-4249-A796-3ED7F8978BD8}" destId="{C3AA082B-7AB0-45C4-84C7-C4330D64A9A1}" srcOrd="4" destOrd="0" presId="urn:microsoft.com/office/officeart/2005/8/layout/list1"/>
+    <dgm:cxn modelId="{71365AED-18F6-4403-96A7-5332EBD0714E}" type="presParOf" srcId="{C3AA082B-7AB0-45C4-84C7-C4330D64A9A1}" destId="{936372A2-87F2-4496-9A4E-1AFABB8566C4}" srcOrd="0" destOrd="0" presId="urn:microsoft.com/office/officeart/2005/8/layout/list1"/>
+    <dgm:cxn modelId="{3E238561-3A89-44F8-962C-E87395EA4337}" type="presParOf" srcId="{C3AA082B-7AB0-45C4-84C7-C4330D64A9A1}" destId="{89F9B4EB-1719-4025-94FD-E24FFBFECAF9}" srcOrd="1" destOrd="0" presId="urn:microsoft.com/office/officeart/2005/8/layout/list1"/>
+    <dgm:cxn modelId="{4847F4EB-890A-48C4-88E2-3C5C2F5C55A2}" type="presParOf" srcId="{2BCD0F03-2A8E-4249-A796-3ED7F8978BD8}" destId="{649601F1-0D30-4732-92C1-9D0E65F581A5}" srcOrd="5" destOrd="0" presId="urn:microsoft.com/office/officeart/2005/8/layout/list1"/>
+    <dgm:cxn modelId="{6D626C38-3DCE-49DC-A449-1BD16A02C076}" type="presParOf" srcId="{2BCD0F03-2A8E-4249-A796-3ED7F8978BD8}" destId="{B941B716-5BBF-4F62-BA94-AF115CB34647}" srcOrd="6" destOrd="0" presId="urn:microsoft.com/office/officeart/2005/8/layout/list1"/>
+    <dgm:cxn modelId="{4B0D9CB4-4716-4DC3-8123-C626BD2ED538}" type="presParOf" srcId="{2BCD0F03-2A8E-4249-A796-3ED7F8978BD8}" destId="{CD5B7F8C-E996-413E-9799-580760EBD13F}" srcOrd="7" destOrd="0" presId="urn:microsoft.com/office/officeart/2005/8/layout/list1"/>
+    <dgm:cxn modelId="{33373FCD-356F-4F9A-8AE3-B19B26BE88D8}" type="presParOf" srcId="{2BCD0F03-2A8E-4249-A796-3ED7F8978BD8}" destId="{B41B1C62-3DC4-4C8D-8505-DBF73D622AC6}" srcOrd="8" destOrd="0" presId="urn:microsoft.com/office/officeart/2005/8/layout/list1"/>
+    <dgm:cxn modelId="{D3F1A5DB-F085-41BD-BDB0-234FD890D946}" type="presParOf" srcId="{B41B1C62-3DC4-4C8D-8505-DBF73D622AC6}" destId="{4989E595-6EAD-4101-A663-196DE67C1B67}" srcOrd="0" destOrd="0" presId="urn:microsoft.com/office/officeart/2005/8/layout/list1"/>
+    <dgm:cxn modelId="{08CA1BF8-543B-4D0C-BA28-25900BE7CF24}" type="presParOf" srcId="{B41B1C62-3DC4-4C8D-8505-DBF73D622AC6}" destId="{5917FE23-FE00-47DF-A44C-3D73EE0DA400}" srcOrd="1" destOrd="0" presId="urn:microsoft.com/office/officeart/2005/8/layout/list1"/>
+    <dgm:cxn modelId="{B3D661F5-D758-46E1-BD54-26437893A844}" type="presParOf" srcId="{2BCD0F03-2A8E-4249-A796-3ED7F8978BD8}" destId="{AD63A5B9-0E7A-48DF-9A48-222526CB42BC}" srcOrd="9" destOrd="0" presId="urn:microsoft.com/office/officeart/2005/8/layout/list1"/>
+    <dgm:cxn modelId="{3B84DA89-A16E-48F5-99BA-FF99E7EEF989}" type="presParOf" srcId="{2BCD0F03-2A8E-4249-A796-3ED7F8978BD8}" destId="{FD3126C4-B84D-4641-B280-12FC39FEC57D}" srcOrd="10" destOrd="0" presId="urn:microsoft.com/office/officeart/2005/8/layout/list1"/>
+    <dgm:cxn modelId="{EDBA818F-CA3B-4441-AB20-2DB336FB9022}" type="presParOf" srcId="{2BCD0F03-2A8E-4249-A796-3ED7F8978BD8}" destId="{FA5BB834-C9B2-4B2E-9926-1DBBC2991C4D}" srcOrd="11" destOrd="0" presId="urn:microsoft.com/office/officeart/2005/8/layout/list1"/>
+    <dgm:cxn modelId="{9D9C4616-A9B4-4BD9-835D-E130A4B682CD}" type="presParOf" srcId="{2BCD0F03-2A8E-4249-A796-3ED7F8978BD8}" destId="{275202E3-3A0D-4471-8587-70B8AF0707D9}" srcOrd="12" destOrd="0" presId="urn:microsoft.com/office/officeart/2005/8/layout/list1"/>
+    <dgm:cxn modelId="{DE80616E-2375-4E79-A904-D67C8EFE7589}" type="presParOf" srcId="{275202E3-3A0D-4471-8587-70B8AF0707D9}" destId="{3EBA17B9-CC1B-4879-BF34-C2598DD1B23A}" srcOrd="0" destOrd="0" presId="urn:microsoft.com/office/officeart/2005/8/layout/list1"/>
+    <dgm:cxn modelId="{697FC78A-5F4D-4ADB-8D31-CBFAC065E1B5}" type="presParOf" srcId="{275202E3-3A0D-4471-8587-70B8AF0707D9}" destId="{65D0158A-4A21-451C-9F86-495DB06D91BD}" srcOrd="1" destOrd="0" presId="urn:microsoft.com/office/officeart/2005/8/layout/list1"/>
+    <dgm:cxn modelId="{257F911F-BD51-407C-B446-5A78601CBA83}" type="presParOf" srcId="{2BCD0F03-2A8E-4249-A796-3ED7F8978BD8}" destId="{663F3E91-F46E-4915-8918-1E9BDB001E5E}" srcOrd="13" destOrd="0" presId="urn:microsoft.com/office/officeart/2005/8/layout/list1"/>
+    <dgm:cxn modelId="{FA0433C9-7E84-4A65-AED0-86D98EF9ADD4}" type="presParOf" srcId="{2BCD0F03-2A8E-4249-A796-3ED7F8978BD8}" destId="{DB5A5C83-F553-4588-A3EB-1ED6D87F888F}" srcOrd="14" destOrd="0" presId="urn:microsoft.com/office/officeart/2005/8/layout/list1"/>
+  </dgm:cxnLst>
+  <dgm:bg/>
+  <dgm:whole/>
+  <dgm:extLst>
+    <a:ext uri="http://schemas.microsoft.com/office/drawing/2008/diagram">
+      <dsp:dataModelExt xmlns:dsp="http://schemas.microsoft.com/office/drawing/2008/diagram" relId="rId10" minVer="http://schemas.openxmlformats.org/drawingml/2006/diagram"/>
+    </a:ext>
+  </dgm:extLst>
+</dgm:dataModel>
+</file>
+
+<file path=word/diagrams/drawing1.xml><?xml version="1.0" encoding="utf-8"?>
+<dsp:drawing xmlns:dgm="http://schemas.openxmlformats.org/drawingml/2006/diagram" xmlns:dsp="http://schemas.microsoft.com/office/drawing/2008/diagram" xmlns:a="http://schemas.openxmlformats.org/drawingml/2006/main">
+  <dsp:spTree>
+    <dsp:nvGrpSpPr>
+      <dsp:cNvPr id="0" name=""/>
+      <dsp:cNvGrpSpPr/>
+    </dsp:nvGrpSpPr>
+    <dsp:grpSpPr/>
+    <dsp:sp modelId="{E9B7B538-A7FF-4E52-BD0B-7AAA57EF9AE1}">
+      <dsp:nvSpPr>
+        <dsp:cNvPr id="0" name=""/>
+        <dsp:cNvSpPr/>
+      </dsp:nvSpPr>
+      <dsp:spPr>
+        <a:xfrm>
+          <a:off x="0" y="202920"/>
+          <a:ext cx="5250180" cy="302400"/>
+        </a:xfrm>
+        <a:prstGeom prst="rect">
+          <a:avLst/>
+        </a:prstGeom>
+        <a:solidFill>
+          <a:schemeClr val="dk1">
+            <a:alpha val="90000"/>
+            <a:tint val="40000"/>
+            <a:hueOff val="0"/>
+            <a:satOff val="0"/>
+            <a:lumOff val="0"/>
+            <a:alphaOff val="0"/>
+          </a:schemeClr>
+        </a:solidFill>
+        <a:ln w="12700" cap="flat" cmpd="sng" algn="ctr">
+          <a:solidFill>
+            <a:schemeClr val="dk1">
+              <a:hueOff val="0"/>
+              <a:satOff val="0"/>
+              <a:lumOff val="0"/>
+              <a:alphaOff val="0"/>
+            </a:schemeClr>
+          </a:solidFill>
+          <a:prstDash val="solid"/>
+          <a:miter lim="800000"/>
+        </a:ln>
+        <a:effectLst/>
+      </dsp:spPr>
+      <dsp:style>
+        <a:lnRef idx="2">
+          <a:scrgbClr r="0" g="0" b="0"/>
+        </a:lnRef>
+        <a:fillRef idx="1">
+          <a:scrgbClr r="0" g="0" b="0"/>
+        </a:fillRef>
+        <a:effectRef idx="0">
+          <a:scrgbClr r="0" g="0" b="0"/>
+        </a:effectRef>
+        <a:fontRef idx="minor"/>
+      </dsp:style>
+    </dsp:sp>
+    <dsp:sp modelId="{BF422335-7D13-4B54-8E79-2E66AD443040}">
+      <dsp:nvSpPr>
+        <dsp:cNvPr id="0" name=""/>
+        <dsp:cNvSpPr/>
+      </dsp:nvSpPr>
+      <dsp:spPr>
+        <a:xfrm>
+          <a:off x="262509" y="25800"/>
+          <a:ext cx="3675126" cy="354240"/>
+        </a:xfrm>
+        <a:prstGeom prst="roundRect">
+          <a:avLst/>
+        </a:prstGeom>
+        <a:solidFill>
+          <a:schemeClr val="lt1">
+            <a:hueOff val="0"/>
+            <a:satOff val="0"/>
+            <a:lumOff val="0"/>
+            <a:alphaOff val="0"/>
+          </a:schemeClr>
+        </a:solidFill>
+        <a:ln w="12700" cap="flat" cmpd="sng" algn="ctr">
+          <a:solidFill>
+            <a:schemeClr val="dk1">
+              <a:shade val="80000"/>
+              <a:hueOff val="0"/>
+              <a:satOff val="0"/>
+              <a:lumOff val="0"/>
+              <a:alphaOff val="0"/>
+            </a:schemeClr>
+          </a:solidFill>
+          <a:prstDash val="solid"/>
+          <a:miter lim="800000"/>
+        </a:ln>
+        <a:effectLst/>
+      </dsp:spPr>
+      <dsp:style>
+        <a:lnRef idx="2">
+          <a:scrgbClr r="0" g="0" b="0"/>
+        </a:lnRef>
+        <a:fillRef idx="1">
+          <a:scrgbClr r="0" g="0" b="0"/>
+        </a:fillRef>
+        <a:effectRef idx="0">
+          <a:scrgbClr r="0" g="0" b="0"/>
+        </a:effectRef>
+        <a:fontRef idx="minor">
+          <a:schemeClr val="lt1"/>
+        </a:fontRef>
+      </dsp:style>
+      <dsp:txBody>
+        <a:bodyPr spcFirstLastPara="0" vert="horz" wrap="square" lIns="138911" tIns="0" rIns="138911" bIns="0" numCol="1" spcCol="1270" anchor="ctr" anchorCtr="0">
+          <a:noAutofit/>
+        </a:bodyPr>
+        <a:lstStyle/>
+        <a:p>
+          <a:pPr marL="0" lvl="0" indent="0" algn="l" defTabSz="533400">
+            <a:lnSpc>
+              <a:spcPct val="90000"/>
+            </a:lnSpc>
+            <a:spcBef>
+              <a:spcPct val="0"/>
+            </a:spcBef>
+            <a:spcAft>
+              <a:spcPct val="35000"/>
+            </a:spcAft>
+            <a:buNone/>
+          </a:pPr>
+          <a:r>
+            <a:rPr lang="en-US" sz="1200" kern="1200"/>
+            <a:t>Acuña Talavera Belen Abigail</a:t>
+          </a:r>
+        </a:p>
+      </dsp:txBody>
+      <dsp:txXfrm>
+        <a:off x="279802" y="43093"/>
+        <a:ext cx="3640540" cy="319654"/>
+      </dsp:txXfrm>
+    </dsp:sp>
+    <dsp:sp modelId="{B941B716-5BBF-4F62-BA94-AF115CB34647}">
+      <dsp:nvSpPr>
+        <dsp:cNvPr id="0" name=""/>
+        <dsp:cNvSpPr/>
+      </dsp:nvSpPr>
+      <dsp:spPr>
+        <a:xfrm>
+          <a:off x="0" y="747240"/>
+          <a:ext cx="5250180" cy="302400"/>
+        </a:xfrm>
+        <a:prstGeom prst="rect">
+          <a:avLst/>
+        </a:prstGeom>
+        <a:solidFill>
+          <a:schemeClr val="dk1">
+            <a:alpha val="90000"/>
+            <a:tint val="40000"/>
+            <a:hueOff val="0"/>
+            <a:satOff val="0"/>
+            <a:lumOff val="0"/>
+            <a:alphaOff val="0"/>
+          </a:schemeClr>
+        </a:solidFill>
+        <a:ln w="12700" cap="flat" cmpd="sng" algn="ctr">
+          <a:solidFill>
+            <a:schemeClr val="dk1">
+              <a:hueOff val="0"/>
+              <a:satOff val="0"/>
+              <a:lumOff val="0"/>
+              <a:alphaOff val="0"/>
+            </a:schemeClr>
+          </a:solidFill>
+          <a:prstDash val="solid"/>
+          <a:miter lim="800000"/>
+        </a:ln>
+        <a:effectLst/>
+      </dsp:spPr>
+      <dsp:style>
+        <a:lnRef idx="2">
+          <a:scrgbClr r="0" g="0" b="0"/>
+        </a:lnRef>
+        <a:fillRef idx="1">
+          <a:scrgbClr r="0" g="0" b="0"/>
+        </a:fillRef>
+        <a:effectRef idx="0">
+          <a:scrgbClr r="0" g="0" b="0"/>
+        </a:effectRef>
+        <a:fontRef idx="minor"/>
+      </dsp:style>
+    </dsp:sp>
+    <dsp:sp modelId="{89F9B4EB-1719-4025-94FD-E24FFBFECAF9}">
+      <dsp:nvSpPr>
+        <dsp:cNvPr id="0" name=""/>
+        <dsp:cNvSpPr/>
+      </dsp:nvSpPr>
+      <dsp:spPr>
+        <a:xfrm>
+          <a:off x="262509" y="570120"/>
+          <a:ext cx="3675126" cy="354240"/>
+        </a:xfrm>
+        <a:prstGeom prst="roundRect">
+          <a:avLst/>
+        </a:prstGeom>
+        <a:solidFill>
+          <a:schemeClr val="lt1">
+            <a:hueOff val="0"/>
+            <a:satOff val="0"/>
+            <a:lumOff val="0"/>
+            <a:alphaOff val="0"/>
+          </a:schemeClr>
+        </a:solidFill>
+        <a:ln w="12700" cap="flat" cmpd="sng" algn="ctr">
+          <a:solidFill>
+            <a:schemeClr val="dk1">
+              <a:shade val="80000"/>
+              <a:hueOff val="0"/>
+              <a:satOff val="0"/>
+              <a:lumOff val="0"/>
+              <a:alphaOff val="0"/>
+            </a:schemeClr>
+          </a:solidFill>
+          <a:prstDash val="solid"/>
+          <a:miter lim="800000"/>
+        </a:ln>
+        <a:effectLst/>
+      </dsp:spPr>
+      <dsp:style>
+        <a:lnRef idx="2">
+          <a:scrgbClr r="0" g="0" b="0"/>
+        </a:lnRef>
+        <a:fillRef idx="1">
+          <a:scrgbClr r="0" g="0" b="0"/>
+        </a:fillRef>
+        <a:effectRef idx="0">
+          <a:scrgbClr r="0" g="0" b="0"/>
+        </a:effectRef>
+        <a:fontRef idx="minor">
+          <a:schemeClr val="lt1"/>
+        </a:fontRef>
+      </dsp:style>
+      <dsp:txBody>
+        <a:bodyPr spcFirstLastPara="0" vert="horz" wrap="square" lIns="138911" tIns="0" rIns="138911" bIns="0" numCol="1" spcCol="1270" anchor="ctr" anchorCtr="0">
+          <a:noAutofit/>
+        </a:bodyPr>
+        <a:lstStyle/>
+        <a:p>
+          <a:pPr marL="0" lvl="0" indent="0" algn="l" defTabSz="533400">
+            <a:lnSpc>
+              <a:spcPct val="90000"/>
+            </a:lnSpc>
+            <a:spcBef>
+              <a:spcPct val="0"/>
+            </a:spcBef>
+            <a:spcAft>
+              <a:spcPct val="35000"/>
+            </a:spcAft>
+            <a:buNone/>
+          </a:pPr>
+          <a:r>
+            <a:rPr lang="en-US" sz="1200" kern="1200"/>
+            <a:t>Detrinidad Sandigo Justin Steve</a:t>
+          </a:r>
+        </a:p>
+      </dsp:txBody>
+      <dsp:txXfrm>
+        <a:off x="279802" y="587413"/>
+        <a:ext cx="3640540" cy="319654"/>
+      </dsp:txXfrm>
+    </dsp:sp>
+    <dsp:sp modelId="{FD3126C4-B84D-4641-B280-12FC39FEC57D}">
+      <dsp:nvSpPr>
+        <dsp:cNvPr id="0" name=""/>
+        <dsp:cNvSpPr/>
+      </dsp:nvSpPr>
+      <dsp:spPr>
+        <a:xfrm>
+          <a:off x="0" y="1291560"/>
+          <a:ext cx="5250180" cy="302400"/>
+        </a:xfrm>
+        <a:prstGeom prst="rect">
+          <a:avLst/>
+        </a:prstGeom>
+        <a:solidFill>
+          <a:schemeClr val="dk1">
+            <a:alpha val="90000"/>
+            <a:tint val="40000"/>
+            <a:hueOff val="0"/>
+            <a:satOff val="0"/>
+            <a:lumOff val="0"/>
+            <a:alphaOff val="0"/>
+          </a:schemeClr>
+        </a:solidFill>
+        <a:ln w="12700" cap="flat" cmpd="sng" algn="ctr">
+          <a:solidFill>
+            <a:schemeClr val="dk1">
+              <a:hueOff val="0"/>
+              <a:satOff val="0"/>
+              <a:lumOff val="0"/>
+              <a:alphaOff val="0"/>
+            </a:schemeClr>
+          </a:solidFill>
+          <a:prstDash val="solid"/>
+          <a:miter lim="800000"/>
+        </a:ln>
+        <a:effectLst/>
+      </dsp:spPr>
+      <dsp:style>
+        <a:lnRef idx="2">
+          <a:scrgbClr r="0" g="0" b="0"/>
+        </a:lnRef>
+        <a:fillRef idx="1">
+          <a:scrgbClr r="0" g="0" b="0"/>
+        </a:fillRef>
+        <a:effectRef idx="0">
+          <a:scrgbClr r="0" g="0" b="0"/>
+        </a:effectRef>
+        <a:fontRef idx="minor"/>
+      </dsp:style>
+    </dsp:sp>
+    <dsp:sp modelId="{5917FE23-FE00-47DF-A44C-3D73EE0DA400}">
+      <dsp:nvSpPr>
+        <dsp:cNvPr id="0" name=""/>
+        <dsp:cNvSpPr/>
+      </dsp:nvSpPr>
+      <dsp:spPr>
+        <a:xfrm>
+          <a:off x="262509" y="1114440"/>
+          <a:ext cx="3675126" cy="354240"/>
+        </a:xfrm>
+        <a:prstGeom prst="roundRect">
+          <a:avLst/>
+        </a:prstGeom>
+        <a:solidFill>
+          <a:schemeClr val="lt1">
+            <a:hueOff val="0"/>
+            <a:satOff val="0"/>
+            <a:lumOff val="0"/>
+            <a:alphaOff val="0"/>
+          </a:schemeClr>
+        </a:solidFill>
+        <a:ln w="12700" cap="flat" cmpd="sng" algn="ctr">
+          <a:solidFill>
+            <a:schemeClr val="dk1">
+              <a:shade val="80000"/>
+              <a:hueOff val="0"/>
+              <a:satOff val="0"/>
+              <a:lumOff val="0"/>
+              <a:alphaOff val="0"/>
+            </a:schemeClr>
+          </a:solidFill>
+          <a:prstDash val="solid"/>
+          <a:miter lim="800000"/>
+        </a:ln>
+        <a:effectLst/>
+      </dsp:spPr>
+      <dsp:style>
+        <a:lnRef idx="2">
+          <a:scrgbClr r="0" g="0" b="0"/>
+        </a:lnRef>
+        <a:fillRef idx="1">
+          <a:scrgbClr r="0" g="0" b="0"/>
+        </a:fillRef>
+        <a:effectRef idx="0">
+          <a:scrgbClr r="0" g="0" b="0"/>
+        </a:effectRef>
+        <a:fontRef idx="minor">
+          <a:schemeClr val="lt1"/>
+        </a:fontRef>
+      </dsp:style>
+      <dsp:txBody>
+        <a:bodyPr spcFirstLastPara="0" vert="horz" wrap="square" lIns="138911" tIns="0" rIns="138911" bIns="0" numCol="1" spcCol="1270" anchor="ctr" anchorCtr="0">
+          <a:noAutofit/>
+        </a:bodyPr>
+        <a:lstStyle/>
+        <a:p>
+          <a:pPr marL="0" lvl="0" indent="0" algn="l" defTabSz="533400">
+            <a:lnSpc>
+              <a:spcPct val="90000"/>
+            </a:lnSpc>
+            <a:spcBef>
+              <a:spcPct val="0"/>
+            </a:spcBef>
+            <a:spcAft>
+              <a:spcPct val="35000"/>
+            </a:spcAft>
+            <a:buNone/>
+          </a:pPr>
+          <a:r>
+            <a:rPr lang="en-US" sz="1200" kern="1200"/>
+            <a:t>Hernandez Galan Alejandra Elizabeth</a:t>
+          </a:r>
+        </a:p>
+      </dsp:txBody>
+      <dsp:txXfrm>
+        <a:off x="279802" y="1131733"/>
+        <a:ext cx="3640540" cy="319654"/>
+      </dsp:txXfrm>
+    </dsp:sp>
+    <dsp:sp modelId="{DB5A5C83-F553-4588-A3EB-1ED6D87F888F}">
+      <dsp:nvSpPr>
+        <dsp:cNvPr id="0" name=""/>
+        <dsp:cNvSpPr/>
+      </dsp:nvSpPr>
+      <dsp:spPr>
+        <a:xfrm>
+          <a:off x="0" y="1835880"/>
+          <a:ext cx="5250180" cy="302400"/>
+        </a:xfrm>
+        <a:prstGeom prst="rect">
+          <a:avLst/>
+        </a:prstGeom>
+        <a:solidFill>
+          <a:schemeClr val="dk1">
+            <a:alpha val="90000"/>
+            <a:tint val="40000"/>
+            <a:hueOff val="0"/>
+            <a:satOff val="0"/>
+            <a:lumOff val="0"/>
+            <a:alphaOff val="0"/>
+          </a:schemeClr>
+        </a:solidFill>
+        <a:ln w="12700" cap="flat" cmpd="sng" algn="ctr">
+          <a:solidFill>
+            <a:schemeClr val="dk1">
+              <a:hueOff val="0"/>
+              <a:satOff val="0"/>
+              <a:lumOff val="0"/>
+              <a:alphaOff val="0"/>
+            </a:schemeClr>
+          </a:solidFill>
+          <a:prstDash val="solid"/>
+          <a:miter lim="800000"/>
+        </a:ln>
+        <a:effectLst/>
+      </dsp:spPr>
+      <dsp:style>
+        <a:lnRef idx="2">
+          <a:scrgbClr r="0" g="0" b="0"/>
+        </a:lnRef>
+        <a:fillRef idx="1">
+          <a:scrgbClr r="0" g="0" b="0"/>
+        </a:fillRef>
+        <a:effectRef idx="0">
+          <a:scrgbClr r="0" g="0" b="0"/>
+        </a:effectRef>
+        <a:fontRef idx="minor"/>
+      </dsp:style>
+    </dsp:sp>
+    <dsp:sp modelId="{65D0158A-4A21-451C-9F86-495DB06D91BD}">
+      <dsp:nvSpPr>
+        <dsp:cNvPr id="0" name=""/>
+        <dsp:cNvSpPr/>
+      </dsp:nvSpPr>
+      <dsp:spPr>
+        <a:xfrm>
+          <a:off x="262509" y="1658760"/>
+          <a:ext cx="3675126" cy="354240"/>
+        </a:xfrm>
+        <a:prstGeom prst="roundRect">
+          <a:avLst/>
+        </a:prstGeom>
+        <a:solidFill>
+          <a:schemeClr val="lt1">
+            <a:hueOff val="0"/>
+            <a:satOff val="0"/>
+            <a:lumOff val="0"/>
+            <a:alphaOff val="0"/>
+          </a:schemeClr>
+        </a:solidFill>
+        <a:ln w="12700" cap="flat" cmpd="sng" algn="ctr">
+          <a:solidFill>
+            <a:schemeClr val="dk1">
+              <a:shade val="80000"/>
+              <a:hueOff val="0"/>
+              <a:satOff val="0"/>
+              <a:lumOff val="0"/>
+              <a:alphaOff val="0"/>
+            </a:schemeClr>
+          </a:solidFill>
+          <a:prstDash val="solid"/>
+          <a:miter lim="800000"/>
+        </a:ln>
+        <a:effectLst/>
+      </dsp:spPr>
+      <dsp:style>
+        <a:lnRef idx="2">
+          <a:scrgbClr r="0" g="0" b="0"/>
+        </a:lnRef>
+        <a:fillRef idx="1">
+          <a:scrgbClr r="0" g="0" b="0"/>
+        </a:fillRef>
+        <a:effectRef idx="0">
+          <a:scrgbClr r="0" g="0" b="0"/>
+        </a:effectRef>
+        <a:fontRef idx="minor">
+          <a:schemeClr val="lt1"/>
+        </a:fontRef>
+      </dsp:style>
+      <dsp:txBody>
+        <a:bodyPr spcFirstLastPara="0" vert="horz" wrap="square" lIns="138911" tIns="0" rIns="138911" bIns="0" numCol="1" spcCol="1270" anchor="ctr" anchorCtr="0">
+          <a:noAutofit/>
+        </a:bodyPr>
+        <a:lstStyle/>
+        <a:p>
+          <a:pPr marL="0" lvl="0" indent="0" algn="l" defTabSz="533400">
+            <a:lnSpc>
+              <a:spcPct val="90000"/>
+            </a:lnSpc>
+            <a:spcBef>
+              <a:spcPct val="0"/>
+            </a:spcBef>
+            <a:spcAft>
+              <a:spcPct val="35000"/>
+            </a:spcAft>
+            <a:buNone/>
+          </a:pPr>
+          <a:r>
+            <a:rPr lang="en-US" sz="1200" kern="1200"/>
+            <a:t>Martinez Padilla Erick Jose </a:t>
+          </a:r>
+        </a:p>
+      </dsp:txBody>
+      <dsp:txXfrm>
+        <a:off x="279802" y="1676053"/>
+        <a:ext cx="3640540" cy="319654"/>
+      </dsp:txXfrm>
+    </dsp:sp>
+  </dsp:spTree>
+</dsp:drawing>
+</file>
+
+<file path=word/diagrams/layout1.xml><?xml version="1.0" encoding="utf-8"?>
+<dgm:layoutDef xmlns:dgm="http://schemas.openxmlformats.org/drawingml/2006/diagram" xmlns:a="http://schemas.openxmlformats.org/drawingml/2006/main" uniqueId="urn:microsoft.com/office/officeart/2005/8/layout/list1">
+  <dgm:title val=""/>
+  <dgm:desc val=""/>
+  <dgm:catLst>
+    <dgm:cat type="list" pri="4000"/>
+  </dgm:catLst>
+  <dgm:sampData>
+    <dgm:dataModel>
+      <dgm:ptLst>
+        <dgm:pt modelId="0" type="doc"/>
+        <dgm:pt modelId="1">
+          <dgm:prSet phldr="1"/>
+        </dgm:pt>
+        <dgm:pt modelId="2">
+          <dgm:prSet phldr="1"/>
+        </dgm:pt>
+        <dgm:pt modelId="3">
+          <dgm:prSet phldr="1"/>
+        </dgm:pt>
+      </dgm:ptLst>
+      <dgm:cxnLst>
+        <dgm:cxn modelId="4" srcId="0" destId="1" srcOrd="0" destOrd="0"/>
+        <dgm:cxn modelId="5" srcId="0" destId="2" srcOrd="1" destOrd="0"/>
+        <dgm:cxn modelId="6" srcId="0" destId="3" srcOrd="2" destOrd="0"/>
+      </dgm:cxnLst>
+      <dgm:bg/>
+      <dgm:whole/>
+    </dgm:dataModel>
+  </dgm:sampData>
+  <dgm:styleData>
+    <dgm:dataModel>
+      <dgm:ptLst>
+        <dgm:pt modelId="0" type="doc"/>
+        <dgm:pt modelId="1"/>
+        <dgm:pt modelId="2"/>
+      </dgm:ptLst>
+      <dgm:cxnLst>
+        <dgm:cxn modelId="4" srcId="0" destId="1" srcOrd="0" destOrd="0"/>
+        <dgm:cxn modelId="5" srcId="0" destId="2" srcOrd="1" destOrd="0"/>
+      </dgm:cxnLst>
+      <dgm:bg/>
+      <dgm:whole/>
+    </dgm:dataModel>
+  </dgm:styleData>
+  <dgm:clrData>
+    <dgm:dataModel>
+      <dgm:ptLst>
+        <dgm:pt modelId="0" type="doc"/>
+        <dgm:pt modelId="1"/>
+        <dgm:pt modelId="2"/>
+        <dgm:pt modelId="3"/>
+        <dgm:pt modelId="4"/>
+      </dgm:ptLst>
+      <dgm:cxnLst>
+        <dgm:cxn modelId="5" srcId="0" destId="1" srcOrd="0" destOrd="0"/>
+        <dgm:cxn modelId="6" srcId="0" destId="2" srcOrd="1" destOrd="0"/>
+        <dgm:cxn modelId="7" srcId="0" destId="3" srcOrd="2" destOrd="0"/>
+        <dgm:cxn modelId="8" srcId="0" destId="4" srcOrd="3" destOrd="0"/>
+      </dgm:cxnLst>
+      <dgm:bg/>
+      <dgm:whole/>
+    </dgm:dataModel>
+  </dgm:clrData>
+  <dgm:layoutNode name="linear">
+    <dgm:varLst>
+      <dgm:dir/>
+      <dgm:animLvl val="lvl"/>
+      <dgm:resizeHandles val="exact"/>
+    </dgm:varLst>
+    <dgm:choose name="Name0">
+      <dgm:if name="Name1" func="var" arg="dir" op="equ" val="norm">
+        <dgm:alg type="lin">
+          <dgm:param type="linDir" val="fromT"/>
+          <dgm:param type="vertAlign" val="mid"/>
+          <dgm:param type="horzAlign" val="l"/>
+          <dgm:param type="nodeHorzAlign" val="l"/>
+        </dgm:alg>
+      </dgm:if>
+      <dgm:else name="Name2">
+        <dgm:alg type="lin">
+          <dgm:param type="linDir" val="fromT"/>
+          <dgm:param type="vertAlign" val="mid"/>
+          <dgm:param type="horzAlign" val="r"/>
+          <dgm:param type="nodeHorzAlign" val="r"/>
+        </dgm:alg>
+      </dgm:else>
+    </dgm:choose>
+    <dgm:shape xmlns:r="http://schemas.openxmlformats.org/officeDocument/2006/relationships" r:blip="">
+      <dgm:adjLst/>
+    </dgm:shape>
+    <dgm:presOf/>
+    <dgm:constrLst>
+      <dgm:constr type="w" for="ch" forName="parentLin" refType="w"/>
+      <dgm:constr type="h" for="ch" forName="parentLin" val="INF"/>
+      <dgm:constr type="w" for="des" forName="parentLeftMargin" refType="w" fact="0.05"/>
+      <dgm:constr type="w" for="des" forName="parentText" refType="w" fact="0.7"/>
+      <dgm:constr type="h" for="des" forName="parentText" refType="primFontSz" refFor="des" refForName="parentText" fact="0.82"/>
+      <dgm:constr type="h" for="ch" forName="negativeSpace" refType="primFontSz" refFor="des" refForName="parentText" fact="-0.41"/>
+      <dgm:constr type="h" for="ch" forName="negativeSpace" refType="h" refFor="des" refForName="parentText" op="lte" fact="-0.82"/>
+      <dgm:constr type="h" for="ch" forName="negativeSpace" refType="h" refFor="des" refForName="parentText" op="gte" fact="-0.82"/>
+      <dgm:constr type="w" for="ch" forName="childText" refType="w"/>
+      <dgm:constr type="h" for="ch" forName="childText" refType="primFontSz" refFor="des" refForName="parentText" fact="0.7"/>
+      <dgm:constr type="primFontSz" for="des" forName="parentText" val="65"/>
+      <dgm:constr type="primFontSz" for="ch" forName="childText" refType="primFontSz" refFor="des" refForName="parentText"/>
+      <dgm:constr type="tMarg" for="ch" forName="childText" refType="primFontSz" refFor="des" refForName="parentText" fact="1.64"/>
+      <dgm:constr type="tMarg" for="ch" forName="childText" refType="h" refFor="des" refForName="parentText" op="lte" fact="3.28"/>
+      <dgm:constr type="tMarg" for="ch" forName="childText" refType="h" refFor="des" refForName="parentText" op="gte" fact="3.28"/>
+      <dgm:constr type="lMarg" for="ch" forName="childText" refType="w" fact="0.22"/>
+      <dgm:constr type="rMarg" for="ch" forName="childText" refType="lMarg" refFor="ch" refForName="childText"/>
+      <dgm:constr type="lMarg" for="des" forName="parentText" refType="w" fact="0.075"/>
+      <dgm:constr type="rMarg" for="des" forName="parentText" refType="lMarg" refFor="des" refForName="parentText"/>
+      <dgm:constr type="h" for="ch" forName="spaceBetweenRectangles" refType="primFontSz" refFor="des" refForName="parentText" fact="0.15"/>
+    </dgm:constrLst>
+    <dgm:ruleLst>
+      <dgm:rule type="primFontSz" for="des" forName="parentText" val="5" fact="NaN" max="NaN"/>
+    </dgm:ruleLst>
+    <dgm:forEach name="Name3" axis="ch" ptType="node">
+      <dgm:layoutNode name="parentLin">
+        <dgm:choose name="Name4">
+          <dgm:if name="Name5" func="var" arg="dir" op="equ" val="norm">
+            <dgm:alg type="lin">
+              <dgm:param type="linDir" val="fromL"/>
+              <dgm:param type="horzAlign" val="l"/>
+              <dgm:param type="nodeHorzAlign" val="l"/>
+            </dgm:alg>
+          </dgm:if>
+          <dgm:else name="Name6">
+            <dgm:alg type="lin">
+              <dgm:param type="linDir" val="fromR"/>
+              <dgm:param type="horzAlign" val="r"/>
+              <dgm:param type="nodeHorzAlign" val="r"/>
+            </dgm:alg>
+          </dgm:else>
+        </dgm:choose>
+        <dgm:shape xmlns:r="http://schemas.openxmlformats.org/officeDocument/2006/relationships" r:blip="">
+          <dgm:adjLst/>
+        </dgm:shape>
+        <dgm:presOf/>
+        <dgm:constrLst/>
+        <dgm:ruleLst/>
+        <dgm:layoutNode name="parentLeftMargin">
+          <dgm:alg type="sp"/>
+          <dgm:shape xmlns:r="http://schemas.openxmlformats.org/officeDocument/2006/relationships" type="rect" r:blip="" hideGeom="1">
+            <dgm:adjLst/>
+          </dgm:shape>
+          <dgm:presOf axis="self"/>
+          <dgm:constrLst>
+            <dgm:constr type="h"/>
+          </dgm:constrLst>
+          <dgm:ruleLst/>
+        </dgm:layoutNode>
+        <dgm:layoutNode name="parentText" styleLbl="node1">
+          <dgm:varLst>
+            <dgm:chMax val="0"/>
+            <dgm:bulletEnabled val="1"/>
+          </dgm:varLst>
+          <dgm:choose name="Name7">
+            <dgm:if name="Name8" func="var" arg="dir" op="equ" val="norm">
+              <dgm:alg type="tx">
+                <dgm:param type="parTxLTRAlign" val="l"/>
+                <dgm:param type="parTxRTLAlign" val="l"/>
+              </dgm:alg>
+            </dgm:if>
+            <dgm:else name="Name9">
+              <dgm:alg type="tx">
+                <dgm:param type="parTxLTRAlign" val="r"/>
+                <dgm:param type="parTxRTLAlign" val="r"/>
+              </dgm:alg>
+            </dgm:else>
+          </dgm:choose>
+          <dgm:shape xmlns:r="http://schemas.openxmlformats.org/officeDocument/2006/relationships" type="roundRect" r:blip="">
+            <dgm:adjLst/>
+          </dgm:shape>
+          <dgm:presOf axis="self" ptType="node"/>
+          <dgm:constrLst>
+            <dgm:constr type="tMarg"/>
+            <dgm:constr type="bMarg"/>
+          </dgm:constrLst>
+          <dgm:ruleLst/>
+        </dgm:layoutNode>
+      </dgm:layoutNode>
+      <dgm:layoutNode name="negativeSpace">
+        <dgm:alg type="sp"/>
+        <dgm:shape xmlns:r="http://schemas.openxmlformats.org/officeDocument/2006/relationships" r:blip="">
+          <dgm:adjLst/>
+        </dgm:shape>
+        <dgm:presOf/>
+        <dgm:constrLst/>
+        <dgm:ruleLst/>
+      </dgm:layoutNode>
+      <dgm:layoutNode name="childText" styleLbl="conFgAcc1">
+        <dgm:varLst>
+          <dgm:bulletEnabled val="1"/>
+        </dgm:varLst>
+        <dgm:alg type="tx">
+          <dgm:param type="stBulletLvl" val="1"/>
+        </dgm:alg>
+        <dgm:shape xmlns:r="http://schemas.openxmlformats.org/officeDocument/2006/relationships" type="rect" r:blip="" zOrderOff="-2">
+          <dgm:adjLst/>
+        </dgm:shape>
+        <dgm:presOf axis="des" ptType="node"/>
+        <dgm:constrLst>
+          <dgm:constr type="secFontSz" refType="primFontSz"/>
+        </dgm:constrLst>
+        <dgm:ruleLst>
+          <dgm:rule type="h" val="INF" fact="NaN" max="NaN"/>
+        </dgm:ruleLst>
+      </dgm:layoutNode>
+      <dgm:forEach name="Name10" axis="followSib" ptType="sibTrans" cnt="1">
+        <dgm:layoutNode name="spaceBetweenRectangles">
+          <dgm:alg type="sp"/>
+          <dgm:shape xmlns:r="http://schemas.openxmlformats.org/officeDocument/2006/relationships" r:blip="">
+            <dgm:adjLst/>
+          </dgm:shape>
+          <dgm:presOf/>
+          <dgm:constrLst/>
+          <dgm:ruleLst/>
+        </dgm:layoutNode>
+      </dgm:forEach>
+    </dgm:forEach>
+  </dgm:layoutNode>
+</dgm:layoutDef>
+</file>
+
+<file path=word/diagrams/quickStyle1.xml><?xml version="1.0" encoding="utf-8"?>
+<dgm:styleDef xmlns:dgm="http://schemas.openxmlformats.org/drawingml/2006/diagram" xmlns:a="http://schemas.openxmlformats.org/drawingml/2006/main" uniqueId="urn:microsoft.com/office/officeart/2005/8/quickstyle/simple1">
+  <dgm:title val=""/>
+  <dgm:desc val=""/>
+  <dgm:catLst>
+    <dgm:cat type="simple" pri="10100"/>
+  </dgm:catLst>
+  <dgm:scene3d>
+    <a:camera prst="orthographicFront"/>
+    <a:lightRig rig="threePt" dir="t"/>
+  </dgm:scene3d>
+  <dgm:styleLbl name="node0">
+    <dgm:scene3d>
+      <a:camera prst="orthographicFront"/>
+      <a:lightRig rig="threePt" dir="t"/>
+    </dgm:scene3d>
+    <dgm:sp3d/>
+    <dgm:txPr/>
+    <dgm:style>
+      <a:lnRef idx="2">
+        <a:scrgbClr r="0" g="0" b="0"/>
+      </a:lnRef>
+      <a:fillRef idx="1">
+        <a:scrgbClr r="0" g="0" b="0"/>
+      </a:fillRef>
+      <a:effectRef idx="0">
+        <a:scrgbClr r="0" g="0" b="0"/>
+      </a:effectRef>
+      <a:fontRef idx="minor">
+        <a:schemeClr val="lt1"/>
+      </a:fontRef>
+    </dgm:style>
+  </dgm:styleLbl>
+  <dgm:styleLbl name="lnNode1">
+    <dgm:scene3d>
+      <a:camera prst="orthographicFront"/>
+      <a:lightRig rig="threePt" dir="t"/>
+    </dgm:scene3d>
+    <dgm:sp3d/>
+    <dgm:txPr/>
+    <dgm:style>
+      <a:lnRef idx="2">
+        <a:scrgbClr r="0" g="0" b="0"/>
+      </a:lnRef>
+      <a:fillRef idx="1">
+        <a:scrgbClr r="0" g="0" b="0"/>
+      </a:fillRef>
+      <a:effectRef idx="0">
+        <a:scrgbClr r="0" g="0" b="0"/>
+      </a:effectRef>
+      <a:fontRef idx="minor">
+        <a:schemeClr val="lt1"/>
+      </a:fontRef>
+    </dgm:style>
+  </dgm:styleLbl>
+  <dgm:styleLbl name="vennNode1">
+    <dgm:scene3d>
+      <a:camera prst="orthographicFront"/>
+      <a:lightRig rig="threePt" dir="t"/>
+    </dgm:scene3d>
+    <dgm:sp3d/>
+    <dgm:txPr/>
+    <dgm:style>
+      <a:lnRef idx="2">
+        <a:scrgbClr r="0" g="0" b="0"/>
+      </a:lnRef>
+      <a:fillRef idx="1">
+        <a:scrgbClr r="0" g="0" b="0"/>
+      </a:fillRef>
+      <a:effectRef idx="0">
+        <a:scrgbClr r="0" g="0" b="0"/>
+      </a:effectRef>
+      <a:fontRef idx="minor">
+        <a:schemeClr val="tx1"/>
+      </a:fontRef>
+    </dgm:style>
+  </dgm:styleLbl>
+  <dgm:styleLbl name="alignNode1">
+    <dgm:scene3d>
+      <a:camera prst="orthographicFront"/>
+      <a:lightRig rig="threePt" dir="t"/>
+    </dgm:scene3d>
+    <dgm:sp3d/>
+    <dgm:txPr/>
+    <dgm:style>
+      <a:lnRef idx="2">
+        <a:scrgbClr r="0" g="0" b="0"/>
+      </a:lnRef>
+      <a:fillRef idx="1">
+        <a:scrgbClr r="0" g="0" b="0"/>
+      </a:fillRef>
+      <a:effectRef idx="0">
+        <a:scrgbClr r="0" g="0" b="0"/>
+      </a:effectRef>
+      <a:fontRef idx="minor">
+        <a:schemeClr val="lt1"/>
+      </a:fontRef>
+    </dgm:style>
+  </dgm:styleLbl>
+  <dgm:styleLbl name="node1">
+    <dgm:scene3d>
+      <a:camera prst="orthographicFront"/>
+      <a:lightRig rig="threePt" dir="t"/>
+    </dgm:scene3d>
+    <dgm:sp3d/>
+    <dgm:txPr/>
+    <dgm:style>
+      <a:lnRef idx="2">
+        <a:scrgbClr r="0" g="0" b="0"/>
+      </a:lnRef>
+      <a:fillRef idx="1">
+        <a:scrgbClr r="0" g="0" b="0"/>
+      </a:fillRef>
+      <a:effectRef idx="0">
+        <a:scrgbClr r="0" g="0" b="0"/>
+      </a:effectRef>
+      <a:fontRef idx="minor">
+        <a:schemeClr val="lt1"/>
+      </a:fontRef>
+    </dgm:style>
+  </dgm:styleLbl>
+  <dgm:styleLbl name="node2">
+    <dgm:scene3d>
+      <a:camera prst="orthographicFront"/>
+      <a:lightRig rig="threePt" dir="t"/>
+    </dgm:scene3d>
+    <dgm:sp3d/>
+    <dgm:txPr/>
+    <dgm:style>
+      <a:lnRef idx="2">
+        <a:scrgbClr r="0" g="0" b="0"/>
+      </a:lnRef>
+      <a:fillRef idx="1">
+        <a:scrgbClr r="0" g="0" b="0"/>
+      </a:fillRef>
+      <a:effectRef idx="0">
+        <a:scrgbClr r="0" g="0" b="0"/>
+      </a:effectRef>
+      <a:fontRef idx="minor">
+        <a:schemeClr val="lt1"/>
+      </a:fontRef>
+    </dgm:style>
+  </dgm:styleLbl>
+  <dgm:styleLbl name="node3">
+    <dgm:scene3d>
+      <a:camera prst="orthographicFront"/>
+      <a:lightRig rig="threePt" dir="t"/>
+    </dgm:scene3d>
+    <dgm:sp3d/>
+    <dgm:txPr/>
+    <dgm:style>
+      <a:lnRef idx="2">
+        <a:scrgbClr r="0" g="0" b="0"/>
+      </a:lnRef>
+      <a:fillRef idx="1">
+        <a:scrgbClr r="0" g="0" b="0"/>
+      </a:fillRef>
+      <a:effectRef idx="0">
+        <a:scrgbClr r="0" g="0" b="0"/>
+      </a:effectRef>
+      <a:fontRef idx="minor">
+        <a:schemeClr val="lt1"/>
+      </a:fontRef>
+    </dgm:style>
+  </dgm:styleLbl>
+  <dgm:styleLbl name="node4">
+    <dgm:scene3d>
+      <a:camera prst="orthographicFront"/>
+      <a:lightRig rig="threePt" dir="t"/>
+    </dgm:scene3d>
+    <dgm:sp3d/>
+    <dgm:txPr/>
+    <dgm:style>
+      <a:lnRef idx="2">
+        <a:scrgbClr r="0" g="0" b="0"/>
+      </a:lnRef>
+      <a:fillRef idx="1">
+        <a:scrgbClr r="0" g="0" b="0"/>
+      </a:fillRef>
+      <a:effectRef idx="0">
+        <a:scrgbClr r="0" g="0" b="0"/>
+      </a:effectRef>
+      <a:fontRef idx="minor">
+        <a:schemeClr val="lt1"/>
+      </a:fontRef>
+    </dgm:style>
+  </dgm:styleLbl>
+  <dgm:styleLbl name="fgImgPlace1">
+    <dgm:scene3d>
+      <a:camera prst="orthographicFront"/>
+      <a:lightRig rig="threePt" dir="t"/>
+    </dgm:scene3d>
+    <dgm:sp3d/>
+    <dgm:txPr/>
+    <dgm:style>
+      <a:lnRef idx="2">
+        <a:scrgbClr r="0" g="0" b="0"/>
+      </a:lnRef>
+      <a:fillRef idx="1">
+        <a:scrgbClr r="0" g="0" b="0"/>
+      </a:fillRef>
+      <a:effectRef idx="0">
+        <a:scrgbClr r="0" g="0" b="0"/>
+      </a:effectRef>
+      <a:fontRef idx="minor"/>
+    </dgm:style>
+  </dgm:styleLbl>
+  <dgm:styleLbl name="alignImgPlace1">
+    <dgm:scene3d>
+      <a:camera prst="orthographicFront"/>
+      <a:lightRig rig="threePt" dir="t"/>
+    </dgm:scene3d>
+    <dgm:sp3d/>
+    <dgm:txPr/>
+    <dgm:style>
+      <a:lnRef idx="2">
+        <a:scrgbClr r="0" g="0" b="0"/>
+      </a:lnRef>
+      <a:fillRef idx="1">
+        <a:scrgbClr r="0" g="0" b="0"/>
+      </a:fillRef>
+      <a:effectRef idx="0">
+        <a:scrgbClr r="0" g="0" b="0"/>
+      </a:effectRef>
+      <a:fontRef idx="minor"/>
+    </dgm:style>
+  </dgm:styleLbl>
+  <dgm:styleLbl name="bgImgPlace1">
+    <dgm:scene3d>
+      <a:camera prst="orthographicFront"/>
+      <a:lightRig rig="threePt" dir="t"/>
+    </dgm:scene3d>
+    <dgm:sp3d/>
+    <dgm:txPr/>
+    <dgm:style>
+      <a:lnRef idx="2">
+        <a:scrgbClr r="0" g="0" b="0"/>
+      </a:lnRef>
+      <a:fillRef idx="1">
+        <a:scrgbClr r="0" g="0" b="0"/>
+      </a:fillRef>
+      <a:effectRef idx="0">
+        <a:scrgbClr r="0" g="0" b="0"/>
+      </a:effectRef>
+      <a:fontRef idx="minor"/>
+    </dgm:style>
+  </dgm:styleLbl>
+  <dgm:styleLbl name="sibTrans2D1">
+    <dgm:scene3d>
+      <a:camera prst="orthographicFront"/>
+      <a:lightRig rig="threePt" dir="t"/>
+    </dgm:scene3d>
+    <dgm:sp3d/>
+    <dgm:txPr/>
+    <dgm:style>
+      <a:lnRef idx="0">
+        <a:scrgbClr r="0" g="0" b="0"/>
+      </a:lnRef>
+      <a:fillRef idx="1">
+        <a:scrgbClr r="0" g="0" b="0"/>
+      </a:fillRef>
+      <a:effectRef idx="0">
+        <a:scrgbClr r="0" g="0" b="0"/>
+      </a:effectRef>
+      <a:fontRef idx="minor">
+        <a:schemeClr val="lt1"/>
+      </a:fontRef>
+    </dgm:style>
+  </dgm:styleLbl>
+  <dgm:styleLbl name="fgSibTrans2D1">
+    <dgm:scene3d>
+      <a:camera prst="orthographicFront"/>
+      <a:lightRig rig="threePt" dir="t"/>
+    </dgm:scene3d>
+    <dgm:sp3d/>
+    <dgm:txPr/>
+    <dgm:style>
+      <a:lnRef idx="0">
+        <a:scrgbClr r="0" g="0" b="0"/>
+      </a:lnRef>
+      <a:fillRef idx="1">
+        <a:scrgbClr r="0" g="0" b="0"/>
+      </a:fillRef>
+      <a:effectRef idx="0">
+        <a:scrgbClr r="0" g="0" b="0"/>
+      </a:effectRef>
+      <a:fontRef idx="minor">
+        <a:schemeClr val="lt1"/>
+      </a:fontRef>
+    </dgm:style>
+  </dgm:styleLbl>
+  <dgm:styleLbl name="bgSibTrans2D1">
+    <dgm:scene3d>
+      <a:camera prst="orthographicFront"/>
+      <a:lightRig rig="threePt" dir="t"/>
+    </dgm:scene3d>
+    <dgm:sp3d/>
+    <dgm:txPr/>
+    <dgm:style>
+      <a:lnRef idx="0">
+        <a:scrgbClr r="0" g="0" b="0"/>
+      </a:lnRef>
+      <a:fillRef idx="1">
+        <a:scrgbClr r="0" g="0" b="0"/>
+      </a:fillRef>
+      <a:effectRef idx="0">
+        <a:scrgbClr r="0" g="0" b="0"/>
+      </a:effectRef>
+      <a:fontRef idx="minor">
+        <a:schemeClr val="lt1"/>
+      </a:fontRef>
+    </dgm:style>
+  </dgm:styleLbl>
+  <dgm:styleLbl name="sibTrans1D1">
+    <dgm:scene3d>
+      <a:camera prst="orthographicFront"/>
+      <a:lightRig rig="threePt" dir="t"/>
+    </dgm:scene3d>
+    <dgm:sp3d/>
+    <dgm:txPr/>
+    <dgm:style>
+      <a:lnRef idx="1">
+        <a:scrgbClr r="0" g="0" b="0"/>
+      </a:lnRef>
+      <a:fillRef idx="0">
+        <a:scrgbClr r="0" g="0" b="0"/>
+      </a:fillRef>
+      <a:effectRef idx="0">
+        <a:scrgbClr r="0" g="0" b="0"/>
+      </a:effectRef>
+      <a:fontRef idx="minor"/>
+    </dgm:style>
+  </dgm:styleLbl>
+  <dgm:styleLbl name="callout">
+    <dgm:scene3d>
+      <a:camera prst="orthographicFront"/>
+      <a:lightRig rig="threePt" dir="t"/>
+    </dgm:scene3d>
+    <dgm:sp3d/>
+    <dgm:txPr/>
+    <dgm:style>
+      <a:lnRef idx="2">
+        <a:scrgbClr r="0" g="0" b="0"/>
+      </a:lnRef>
+      <a:fillRef idx="1">
+        <a:scrgbClr r="0" g="0" b="0"/>
+      </a:fillRef>
+      <a:effectRef idx="0">
+        <a:scrgbClr r="0" g="0" b="0"/>
+      </a:effectRef>
+      <a:fontRef idx="minor"/>
+    </dgm:style>
+  </dgm:styleLbl>
+  <dgm:styleLbl name="asst0">
+    <dgm:scene3d>
+      <a:camera prst="orthographicFront"/>
+      <a:lightRig rig="threePt" dir="t"/>
+    </dgm:scene3d>
+    <dgm:sp3d/>
+    <dgm:txPr/>
+    <dgm:style>
+      <a:lnRef idx="2">
+        <a:scrgbClr r="0" g="0" b="0"/>
+      </a:lnRef>
+      <a:fillRef idx="1">
+        <a:scrgbClr r="0" g="0" b="0"/>
+      </a:fillRef>
+      <a:effectRef idx="0">
+        <a:scrgbClr r="0" g="0" b="0"/>
+      </a:effectRef>
+      <a:fontRef idx="minor">
+        <a:schemeClr val="lt1"/>
+      </a:fontRef>
+    </dgm:style>
+  </dgm:styleLbl>
+  <dgm:styleLbl name="asst1">
+    <dgm:scene3d>
+      <a:camera prst="orthographicFront"/>
+      <a:lightRig rig="threePt" dir="t"/>
+    </dgm:scene3d>
+    <dgm:sp3d/>
+    <dgm:txPr/>
+    <dgm:style>
+      <a:lnRef idx="2">
+        <a:scrgbClr r="0" g="0" b="0"/>
+      </a:lnRef>
+      <a:fillRef idx="1">
+        <a:scrgbClr r="0" g="0" b="0"/>
+      </a:fillRef>
+      <a:effectRef idx="0">
+        <a:scrgbClr r="0" g="0" b="0"/>
+      </a:effectRef>
+      <a:fontRef idx="minor">
+        <a:schemeClr val="lt1"/>
+      </a:fontRef>
+    </dgm:style>
+  </dgm:styleLbl>
+  <dgm:styleLbl name="asst2">
+    <dgm:scene3d>
+      <a:camera prst="orthographicFront"/>
+      <a:lightRig rig="threePt" dir="t"/>
+    </dgm:scene3d>
+    <dgm:sp3d/>
+    <dgm:txPr/>
+    <dgm:style>
+      <a:lnRef idx="2">
+        <a:scrgbClr r="0" g="0" b="0"/>
+      </a:lnRef>
+      <a:fillRef idx="1">
+        <a:scrgbClr r="0" g="0" b="0"/>
+      </a:fillRef>
+      <a:effectRef idx="0">
+        <a:scrgbClr r="0" g="0" b="0"/>
+      </a:effectRef>
+      <a:fontRef idx="minor">
+        <a:schemeClr val="lt1"/>
+      </a:fontRef>
+    </dgm:style>
+  </dgm:styleLbl>
+  <dgm:styleLbl name="asst3">
+    <dgm:scene3d>
+      <a:camera prst="orthographicFront"/>
+      <a:lightRig rig="threePt" dir="t"/>
+    </dgm:scene3d>
+    <dgm:sp3d/>
+    <dgm:txPr/>
+    <dgm:style>
+      <a:lnRef idx="2">
+        <a:scrgbClr r="0" g="0" b="0"/>
+      </a:lnRef>
+      <a:fillRef idx="1">
+        <a:scrgbClr r="0" g="0" b="0"/>
+      </a:fillRef>
+      <a:effectRef idx="0">
+        <a:scrgbClr r="0" g="0" b="0"/>
+      </a:effectRef>
+      <a:fontRef idx="minor">
+        <a:schemeClr val="lt1"/>
+      </a:fontRef>
+    </dgm:style>
+  </dgm:styleLbl>
+  <dgm:styleLbl name="asst4">
+    <dgm:scene3d>
+      <a:camera prst="orthographicFront"/>
+      <a:lightRig rig="threePt" dir="t"/>
+    </dgm:scene3d>
+    <dgm:sp3d/>
+    <dgm:txPr/>
+    <dgm:style>
+      <a:lnRef idx="2">
+        <a:scrgbClr r="0" g="0" b="0"/>
+      </a:lnRef>
+      <a:fillRef idx="1">
+        <a:scrgbClr r="0" g="0" b="0"/>
+      </a:fillRef>
+      <a:effectRef idx="0">
+        <a:scrgbClr r="0" g="0" b="0"/>
+      </a:effectRef>
+      <a:fontRef idx="minor">
+        <a:schemeClr val="lt1"/>
+      </a:fontRef>
+    </dgm:style>
+  </dgm:styleLbl>
+  <dgm:styleLbl name="parChTrans2D1">
+    <dgm:scene3d>
+      <a:camera prst="orthographicFront"/>
+      <a:lightRig rig="threePt" dir="t"/>
+    </dgm:scene3d>
+    <dgm:sp3d/>
+    <dgm:txPr/>
+    <dgm:style>
+      <a:lnRef idx="2">
+        <a:scrgbClr r="0" g="0" b="0"/>
+      </a:lnRef>
+      <a:fillRef idx="1">
+        <a:scrgbClr r="0" g="0" b="0"/>
+      </a:fillRef>
+      <a:effectRef idx="0">
+        <a:scrgbClr r="0" g="0" b="0"/>
+      </a:effectRef>
+      <a:fontRef idx="minor">
+        <a:schemeClr val="lt1"/>
+      </a:fontRef>
+    </dgm:style>
+  </dgm:styleLbl>
+  <dgm:styleLbl name="parChTrans2D2">
+    <dgm:scene3d>
+      <a:camera prst="orthographicFront"/>
+      <a:lightRig rig="threePt" dir="t"/>
+    </dgm:scene3d>
+    <dgm:sp3d/>
+    <dgm:txPr/>
+    <dgm:style>
+      <a:lnRef idx="2">
+        <a:scrgbClr r="0" g="0" b="0"/>
+      </a:lnRef>
+      <a:fillRef idx="1">
+        <a:scrgbClr r="0" g="0" b="0"/>
+      </a:fillRef>
+      <a:effectRef idx="0">
+        <a:scrgbClr r="0" g="0" b="0"/>
+      </a:effectRef>
+      <a:fontRef idx="minor">
+        <a:schemeClr val="lt1"/>
+      </a:fontRef>
+    </dgm:style>
+  </dgm:styleLbl>
+  <dgm:styleLbl name="parChTrans2D3">
+    <dgm:scene3d>
+      <a:camera prst="orthographicFront"/>
+      <a:lightRig rig="threePt" dir="t"/>
+    </dgm:scene3d>
+    <dgm:sp3d/>
+    <dgm:txPr/>
+    <dgm:style>
+      <a:lnRef idx="2">
+        <a:scrgbClr r="0" g="0" b="0"/>
+      </a:lnRef>
+      <a:fillRef idx="1">
+        <a:scrgbClr r="0" g="0" b="0"/>
+      </a:fillRef>
+      <a:effectRef idx="0">
+        <a:scrgbClr r="0" g="0" b="0"/>
+      </a:effectRef>
+      <a:fontRef idx="minor">
+        <a:schemeClr val="lt1"/>
+      </a:fontRef>
+    </dgm:style>
+  </dgm:styleLbl>
+  <dgm:styleLbl name="parChTrans2D4">
+    <dgm:scene3d>
+      <a:camera prst="orthographicFront"/>
+      <a:lightRig rig="threePt" dir="t"/>
+    </dgm:scene3d>
+    <dgm:sp3d/>
+    <dgm:txPr/>
+    <dgm:style>
+      <a:lnRef idx="2">
+        <a:scrgbClr r="0" g="0" b="0"/>
+      </a:lnRef>
+      <a:fillRef idx="1">
+        <a:scrgbClr r="0" g="0" b="0"/>
+      </a:fillRef>
+      <a:effectRef idx="0">
+        <a:scrgbClr r="0" g="0" b="0"/>
+      </a:effectRef>
+      <a:fontRef idx="minor">
+        <a:schemeClr val="lt1"/>
+      </a:fontRef>
+    </dgm:style>
+  </dgm:styleLbl>
+  <dgm:styleLbl name="parChTrans1D1">
+    <dgm:scene3d>
+      <a:camera prst="orthographicFront"/>
+      <a:lightRig rig="threePt" dir="t"/>
+    </dgm:scene3d>
+    <dgm:sp3d/>
+    <dgm:txPr/>
+    <dgm:style>
+      <a:lnRef idx="2">
+        <a:scrgbClr r="0" g="0" b="0"/>
+      </a:lnRef>
+      <a:fillRef idx="0">
+        <a:scrgbClr r="0" g="0" b="0"/>
+      </a:fillRef>
+      <a:effectRef idx="0">
+        <a:scrgbClr r="0" g="0" b="0"/>
+      </a:effectRef>
+      <a:fontRef idx="minor"/>
+    </dgm:style>
+  </dgm:styleLbl>
+  <dgm:styleLbl name="parChTrans1D2">
+    <dgm:scene3d>
+      <a:camera prst="orthographicFront"/>
+      <a:lightRig rig="threePt" dir="t"/>
+    </dgm:scene3d>
+    <dgm:sp3d/>
+    <dgm:txPr/>
+    <dgm:style>
+      <a:lnRef idx="2">
+        <a:scrgbClr r="0" g="0" b="0"/>
+      </a:lnRef>
+      <a:fillRef idx="0">
+        <a:scrgbClr r="0" g="0" b="0"/>
+      </a:fillRef>
+      <a:effectRef idx="0">
+        <a:scrgbClr r="0" g="0" b="0"/>
+      </a:effectRef>
+      <a:fontRef idx="minor"/>
+    </dgm:style>
+  </dgm:styleLbl>
+  <dgm:styleLbl name="parChTrans1D3">
+    <dgm:scene3d>
+      <a:camera prst="orthographicFront"/>
+      <a:lightRig rig="threePt" dir="t"/>
+    </dgm:scene3d>
+    <dgm:sp3d/>
+    <dgm:txPr/>
+    <dgm:style>
+      <a:lnRef idx="2">
+        <a:scrgbClr r="0" g="0" b="0"/>
+      </a:lnRef>
+      <a:fillRef idx="0">
+        <a:scrgbClr r="0" g="0" b="0"/>
+      </a:fillRef>
+      <a:effectRef idx="0">
+        <a:scrgbClr r="0" g="0" b="0"/>
+      </a:effectRef>
+      <a:fontRef idx="minor"/>
+    </dgm:style>
+  </dgm:styleLbl>
+  <dgm:styleLbl name="parChTrans1D4">
+    <dgm:scene3d>
+      <a:camera prst="orthographicFront"/>
+      <a:lightRig rig="threePt" dir="t"/>
+    </dgm:scene3d>
+    <dgm:sp3d/>
+    <dgm:txPr/>
+    <dgm:style>
+      <a:lnRef idx="2">
+        <a:scrgbClr r="0" g="0" b="0"/>
+      </a:lnRef>
+      <a:fillRef idx="0">
+        <a:scrgbClr r="0" g="0" b="0"/>
+      </a:fillRef>
+      <a:effectRef idx="0">
+        <a:scrgbClr r="0" g="0" b="0"/>
+      </a:effectRef>
+      <a:fontRef idx="minor"/>
+    </dgm:style>
+  </dgm:styleLbl>
+  <dgm:styleLbl name="fgAcc1">
+    <dgm:scene3d>
+      <a:camera prst="orthographicFront"/>
+      <a:lightRig rig="threePt" dir="t"/>
+    </dgm:scene3d>
+    <dgm:sp3d/>
+    <dgm:txPr/>
+    <dgm:style>
+      <a:lnRef idx="2">
+        <a:scrgbClr r="0" g="0" b="0"/>
+      </a:lnRef>
+      <a:fillRef idx="1">
+        <a:scrgbClr r="0" g="0" b="0"/>
+      </a:fillRef>
+      <a:effectRef idx="0">
+        <a:scrgbClr r="0" g="0" b="0"/>
+      </a:effectRef>
+      <a:fontRef idx="minor"/>
+    </dgm:style>
+  </dgm:styleLbl>
+  <dgm:styleLbl name="conFgAcc1">
+    <dgm:scene3d>
+      <a:camera prst="orthographicFront"/>
+      <a:lightRig rig="threePt" dir="t"/>
+    </dgm:scene3d>
+    <dgm:sp3d/>
+    <dgm:txPr/>
+    <dgm:style>
+      <a:lnRef idx="2">
+        <a:scrgbClr r="0" g="0" b="0"/>
+      </a:lnRef>
+      <a:fillRef idx="1">
+        <a:scrgbClr r="0" g="0" b="0"/>
+      </a:fillRef>
+      <a:effectRef idx="0">
+        <a:scrgbClr r="0" g="0" b="0"/>
+      </a:effectRef>
+      <a:fontRef idx="minor"/>
+    </dgm:style>
+  </dgm:styleLbl>
+  <dgm:styleLbl name="alignAcc1">
+    <dgm:scene3d>
+      <a:camera prst="orthographicFront"/>
+      <a:lightRig rig="threePt" dir="t"/>
+    </dgm:scene3d>
+    <dgm:sp3d/>
+    <dgm:txPr/>
+    <dgm:style>
+      <a:lnRef idx="2">
+        <a:scrgbClr r="0" g="0" b="0"/>
+      </a:lnRef>
+      <a:fillRef idx="1">
+        <a:scrgbClr r="0" g="0" b="0"/>
+      </a:fillRef>
+      <a:effectRef idx="0">
+        <a:scrgbClr r="0" g="0" b="0"/>
+      </a:effectRef>
+      <a:fontRef idx="minor"/>
+    </dgm:style>
+  </dgm:styleLbl>
+  <dgm:styleLbl name="trAlignAcc1">
+    <dgm:scene3d>
+      <a:camera prst="orthographicFront"/>
+      <a:lightRig rig="threePt" dir="t"/>
+    </dgm:scene3d>
+    <dgm:sp3d/>
+    <dgm:txPr/>
+    <dgm:style>
+      <a:lnRef idx="1">
+        <a:scrgbClr r="0" g="0" b="0"/>
+      </a:lnRef>
+      <a:fillRef idx="1">
+        <a:scrgbClr r="0" g="0" b="0"/>
+      </a:fillRef>
+      <a:effectRef idx="0">
+        <a:scrgbClr r="0" g="0" b="0"/>
+      </a:effectRef>
+      <a:fontRef idx="minor"/>
+    </dgm:style>
+  </dgm:styleLbl>
+  <dgm:styleLbl name="bgAcc1">
+    <dgm:scene3d>
+      <a:camera prst="orthographicFront"/>
+      <a:lightRig rig="threePt" dir="t"/>
+    </dgm:scene3d>
+    <dgm:sp3d/>
+    <dgm:txPr/>
+    <dgm:style>
+      <a:lnRef idx="2">
+        <a:scrgbClr r="0" g="0" b="0"/>
+      </a:lnRef>
+      <a:fillRef idx="1">
+        <a:scrgbClr r="0" g="0" b="0"/>
+      </a:fillRef>
+      <a:effectRef idx="0">
+        <a:scrgbClr r="0" g="0" b="0"/>
+      </a:effectRef>
+      <a:fontRef idx="minor"/>
+    </dgm:style>
+  </dgm:styleLbl>
+  <dgm:styleLbl name="solidFgAcc1">
+    <dgm:scene3d>
+      <a:camera prst="orthographicFront"/>
+      <a:lightRig rig="threePt" dir="t"/>
+    </dgm:scene3d>
+    <dgm:sp3d/>
+    <dgm:txPr/>
+    <dgm:style>
+      <a:lnRef idx="2">
+        <a:scrgbClr r="0" g="0" b="0"/>
+      </a:lnRef>
+      <a:fillRef idx="1">
+        <a:scrgbClr r="0" g="0" b="0"/>
+      </a:fillRef>
+      <a:effectRef idx="0">
+        <a:scrgbClr r="0" g="0" b="0"/>
+      </a:effectRef>
+      <a:fontRef idx="minor"/>
+    </dgm:style>
+  </dgm:styleLbl>
+  <dgm:styleLbl name="solidAlignAcc1">
+    <dgm:scene3d>
+      <a:camera prst="orthographicFront"/>
+      <a:lightRig rig="threePt" dir="t"/>
+    </dgm:scene3d>
+    <dgm:sp3d/>
+    <dgm:txPr/>
+    <dgm:style>
+      <a:lnRef idx="2">
+        <a:scrgbClr r="0" g="0" b="0"/>
+      </a:lnRef>
+      <a:fillRef idx="1">
+        <a:scrgbClr r="0" g="0" b="0"/>
+      </a:fillRef>
+      <a:effectRef idx="0">
+        <a:scrgbClr r="0" g="0" b="0"/>
+      </a:effectRef>
+      <a:fontRef idx="minor"/>
+    </dgm:style>
+  </dgm:styleLbl>
+  <dgm:styleLbl name="solidBgAcc1">
+    <dgm:scene3d>
+      <a:camera prst="orthographicFront"/>
+      <a:lightRig rig="threePt" dir="t"/>
+    </dgm:scene3d>
+    <dgm:sp3d/>
+    <dgm:txPr/>
+    <dgm:style>
+      <a:lnRef idx="2">
+        <a:scrgbClr r="0" g="0" b="0"/>
+      </a:lnRef>
+      <a:fillRef idx="1">
+        <a:scrgbClr r="0" g="0" b="0"/>
+      </a:fillRef>
+      <a:effectRef idx="0">
+        <a:scrgbClr r="0" g="0" b="0"/>
+      </a:effectRef>
+      <a:fontRef idx="minor"/>
+    </dgm:style>
+  </dgm:styleLbl>
+  <dgm:styleLbl name="fgAccFollowNode1">
+    <dgm:scene3d>
+      <a:camera prst="orthographicFront"/>
+      <a:lightRig rig="threePt" dir="t"/>
+    </dgm:scene3d>
+    <dgm:sp3d/>
+    <dgm:txPr/>
+    <dgm:style>
+      <a:lnRef idx="2">
+        <a:scrgbClr r="0" g="0" b="0"/>
+      </a:lnRef>
+      <a:fillRef idx="1">
+        <a:scrgbClr r="0" g="0" b="0"/>
+      </a:fillRef>
+      <a:effectRef idx="0">
+        <a:scrgbClr r="0" g="0" b="0"/>
+      </a:effectRef>
+      <a:fontRef idx="minor"/>
+    </dgm:style>
+  </dgm:styleLbl>
+  <dgm:styleLbl name="alignAccFollowNode1">
+    <dgm:scene3d>
+      <a:camera prst="orthographicFront"/>
+      <a:lightRig rig="threePt" dir="t"/>
+    </dgm:scene3d>
+    <dgm:sp3d/>
+    <dgm:txPr/>
+    <dgm:style>
+      <a:lnRef idx="2">
+        <a:scrgbClr r="0" g="0" b="0"/>
+      </a:lnRef>
+      <a:fillRef idx="1">
+        <a:scrgbClr r="0" g="0" b="0"/>
+      </a:fillRef>
+      <a:effectRef idx="0">
+        <a:scrgbClr r="0" g="0" b="0"/>
+      </a:effectRef>
+      <a:fontRef idx="minor"/>
+    </dgm:style>
+  </dgm:styleLbl>
+  <dgm:styleLbl name="bgAccFollowNode1">
+    <dgm:scene3d>
+      <a:camera prst="orthographicFront"/>
+      <a:lightRig rig="threePt" dir="t"/>
+    </dgm:scene3d>
+    <dgm:sp3d/>
+    <dgm:txPr/>
+    <dgm:style>
+      <a:lnRef idx="2">
+        <a:scrgbClr r="0" g="0" b="0"/>
+      </a:lnRef>
+      <a:fillRef idx="1">
+        <a:scrgbClr r="0" g="0" b="0"/>
+      </a:fillRef>
+      <a:effectRef idx="0">
+        <a:scrgbClr r="0" g="0" b="0"/>
+      </a:effectRef>
+      <a:fontRef idx="minor"/>
+    </dgm:style>
+  </dgm:styleLbl>
+  <dgm:styleLbl name="fgAcc0">
+    <dgm:scene3d>
+      <a:camera prst="orthographicFront"/>
+      <a:lightRig rig="threePt" dir="t"/>
+    </dgm:scene3d>
+    <dgm:sp3d/>
+    <dgm:txPr/>
+    <dgm:style>
+      <a:lnRef idx="2">
+        <a:scrgbClr r="0" g="0" b="0"/>
+      </a:lnRef>
+      <a:fillRef idx="1">
+        <a:scrgbClr r="0" g="0" b="0"/>
+      </a:fillRef>
+      <a:effectRef idx="0">
+        <a:scrgbClr r="0" g="0" b="0"/>
+      </a:effectRef>
+      <a:fontRef idx="minor"/>
+    </dgm:style>
+  </dgm:styleLbl>
+  <dgm:styleLbl name="fgAcc2">
+    <dgm:scene3d>
+      <a:camera prst="orthographicFront"/>
+      <a:lightRig rig="threePt" dir="t"/>
+    </dgm:scene3d>
+    <dgm:sp3d/>
+    <dgm:txPr/>
+    <dgm:style>
+      <a:lnRef idx="2">
+        <a:scrgbClr r="0" g="0" b="0"/>
+      </a:lnRef>
+      <a:fillRef idx="1">
+        <a:scrgbClr r="0" g="0" b="0"/>
+      </a:fillRef>
+      <a:effectRef idx="0">
+        <a:scrgbClr r="0" g="0" b="0"/>
+      </a:effectRef>
+      <a:fontRef idx="minor"/>
+    </dgm:style>
+  </dgm:styleLbl>
+  <dgm:styleLbl name="fgAcc3">
+    <dgm:scene3d>
+      <a:camera prst="orthographicFront"/>
+      <a:lightRig rig="threePt" dir="t"/>
+    </dgm:scene3d>
+    <dgm:sp3d/>
+    <dgm:txPr/>
+    <dgm:style>
+      <a:lnRef idx="2">
+        <a:scrgbClr r="0" g="0" b="0"/>
+      </a:lnRef>
+      <a:fillRef idx="1">
+        <a:scrgbClr r="0" g="0" b="0"/>
+      </a:fillRef>
+      <a:effectRef idx="0">
+        <a:scrgbClr r="0" g="0" b="0"/>
+      </a:effectRef>
+      <a:fontRef idx="minor"/>
+    </dgm:style>
+  </dgm:styleLbl>
+  <dgm:styleLbl name="fgAcc4">
+    <dgm:scene3d>
+      <a:camera prst="orthographicFront"/>
+      <a:lightRig rig="threePt" dir="t"/>
+    </dgm:scene3d>
+    <dgm:sp3d/>
+    <dgm:txPr/>
+    <dgm:style>
+      <a:lnRef idx="2">
+        <a:scrgbClr r="0" g="0" b="0"/>
+      </a:lnRef>
+      <a:fillRef idx="1">
+        <a:scrgbClr r="0" g="0" b="0"/>
+      </a:fillRef>
+      <a:effectRef idx="0">
+        <a:scrgbClr r="0" g="0" b="0"/>
+      </a:effectRef>
+      <a:fontRef idx="minor"/>
+    </dgm:style>
+  </dgm:styleLbl>
+  <dgm:styleLbl name="bgShp">
+    <dgm:scene3d>
+      <a:camera prst="orthographicFront"/>
+      <a:lightRig rig="threePt" dir="t"/>
+    </dgm:scene3d>
+    <dgm:sp3d/>
+    <dgm:txPr/>
+    <dgm:style>
+      <a:lnRef idx="0">
+        <a:scrgbClr r="0" g="0" b="0"/>
+      </a:lnRef>
+      <a:fillRef idx="1">
+        <a:scrgbClr r="0" g="0" b="0"/>
+      </a:fillRef>
+      <a:effectRef idx="0">
+        <a:scrgbClr r="0" g="0" b="0"/>
+      </a:effectRef>
+      <a:fontRef idx="minor"/>
+    </dgm:style>
+  </dgm:styleLbl>
+  <dgm:styleLbl name="dkBgShp">
+    <dgm:scene3d>
+      <a:camera prst="orthographicFront"/>
+      <a:lightRig rig="threePt" dir="t"/>
+    </dgm:scene3d>
+    <dgm:sp3d/>
+    <dgm:txPr/>
+    <dgm:style>
+      <a:lnRef idx="0">
+        <a:scrgbClr r="0" g="0" b="0"/>
+      </a:lnRef>
+      <a:fillRef idx="1">
+        <a:scrgbClr r="0" g="0" b="0"/>
+      </a:fillRef>
+      <a:effectRef idx="0">
+        <a:scrgbClr r="0" g="0" b="0"/>
+      </a:effectRef>
+      <a:fontRef idx="minor"/>
+    </dgm:style>
+  </dgm:styleLbl>
+  <dgm:styleLbl name="trBgShp">
+    <dgm:scene3d>
+      <a:camera prst="orthographicFront"/>
+      <a:lightRig rig="threePt" dir="t"/>
+    </dgm:scene3d>
+    <dgm:sp3d/>
+    <dgm:txPr/>
+    <dgm:style>
+      <a:lnRef idx="0">
+        <a:scrgbClr r="0" g="0" b="0"/>
+      </a:lnRef>
+      <a:fillRef idx="1">
+        <a:scrgbClr r="0" g="0" b="0"/>
+      </a:fillRef>
+      <a:effectRef idx="0">
+        <a:scrgbClr r="0" g="0" b="0"/>
+      </a:effectRef>
+      <a:fontRef idx="minor"/>
+    </dgm:style>
+  </dgm:styleLbl>
+  <dgm:styleLbl name="fgShp">
+    <dgm:scene3d>
+      <a:camera prst="orthographicFront"/>
+      <a:lightRig rig="threePt" dir="t"/>
+    </dgm:scene3d>
+    <dgm:sp3d/>
+    <dgm:txPr/>
+    <dgm:style>
+      <a:lnRef idx="2">
+        <a:scrgbClr r="0" g="0" b="0"/>
+      </a:lnRef>
+      <a:fillRef idx="1">
+        <a:scrgbClr r="0" g="0" b="0"/>
+      </a:fillRef>
+      <a:effectRef idx="0">
+        <a:scrgbClr r="0" g="0" b="0"/>
+      </a:effectRef>
+      <a:fontRef idx="minor"/>
+    </dgm:style>
+  </dgm:styleLbl>
+  <dgm:styleLbl name="revTx">
+    <dgm:scene3d>
+      <a:camera prst="orthographicFront"/>
+      <a:lightRig rig="threePt" dir="t"/>
+    </dgm:scene3d>
+    <dgm:sp3d/>
+    <dgm:txPr/>
+    <dgm:style>
+      <a:lnRef idx="0">
+        <a:scrgbClr r="0" g="0" b="0"/>
+      </a:lnRef>
+      <a:fillRef idx="0">
+        <a:scrgbClr r="0" g="0" b="0"/>
+      </a:fillRef>
+      <a:effectRef idx="0">
+        <a:scrgbClr r="0" g="0" b="0"/>
+      </a:effectRef>
+      <a:fontRef idx="minor"/>
+    </dgm:style>
+  </dgm:styleLbl>
+</dgm:styleDef>
+</file>
+
 <file path=word/theme/theme1.xml><?xml version="1.0" encoding="utf-8"?>
 <a:theme xmlns:a="http://schemas.openxmlformats.org/drawingml/2006/main" name="Tema de Office">
   <a:themeElements>

</xml_diff>